<commit_message>
added documents; updated README to include demo link
</commit_message>
<xml_diff>
--- a/documents/Project Specification Document.docx
+++ b/documents/Project Specification Document.docx
@@ -11801,12 +11801,12 @@
           <wp:inline distB="114300" distT="114300" distL="114300" distR="114300">
             <wp:extent cx="5886450" cy="5076825"/>
             <wp:effectExtent b="0" l="0" r="0" t="0"/>
-            <wp:docPr id="1" name="image1.png"/>
+            <wp:docPr id="1" name="image5.png"/>
             <a:graphic>
               <a:graphicData uri="http://schemas.openxmlformats.org/drawingml/2006/picture">
                 <pic:pic>
                   <pic:nvPicPr>
-                    <pic:cNvPr id="0" name="image1.png"/>
+                    <pic:cNvPr id="0" name="image5.png"/>
                     <pic:cNvPicPr preferRelativeResize="0"/>
                   </pic:nvPicPr>
                   <pic:blipFill>
@@ -28185,12 +28185,12 @@
           <wp:inline distB="114300" distT="114300" distL="114300" distR="114300">
             <wp:extent cx="5943600" cy="7226300"/>
             <wp:effectExtent b="0" l="0" r="0" t="0"/>
-            <wp:docPr id="2" name="image5.png"/>
+            <wp:docPr id="2" name="image10.png"/>
             <a:graphic>
               <a:graphicData uri="http://schemas.openxmlformats.org/drawingml/2006/picture">
                 <pic:pic>
                   <pic:nvPicPr>
-                    <pic:cNvPr id="0" name="image5.png"/>
+                    <pic:cNvPr id="0" name="image10.png"/>
                     <pic:cNvPicPr preferRelativeResize="0"/>
                   </pic:nvPicPr>
                   <pic:blipFill>
@@ -28274,12 +28274,12 @@
           <wp:inline distB="114300" distT="114300" distL="114300" distR="114300">
             <wp:extent cx="4105275" cy="6581775"/>
             <wp:effectExtent b="0" l="0" r="0" t="0"/>
-            <wp:docPr id="5" name="image4.png"/>
+            <wp:docPr id="10" name="image7.png"/>
             <a:graphic>
               <a:graphicData uri="http://schemas.openxmlformats.org/drawingml/2006/picture">
                 <pic:pic>
                   <pic:nvPicPr>
-                    <pic:cNvPr id="0" name="image4.png"/>
+                    <pic:cNvPr id="0" name="image7.png"/>
                     <pic:cNvPicPr preferRelativeResize="0"/>
                   </pic:nvPicPr>
                   <pic:blipFill>
@@ -28345,12 +28345,12 @@
           <wp:inline distB="114300" distT="114300" distL="114300" distR="114300">
             <wp:extent cx="4391025" cy="6391275"/>
             <wp:effectExtent b="0" l="0" r="0" t="0"/>
-            <wp:docPr id="3" name="image3.png"/>
+            <wp:docPr id="6" name="image6.png"/>
             <a:graphic>
               <a:graphicData uri="http://schemas.openxmlformats.org/drawingml/2006/picture">
                 <pic:pic>
                   <pic:nvPicPr>
-                    <pic:cNvPr id="0" name="image3.png"/>
+                    <pic:cNvPr id="0" name="image6.png"/>
                     <pic:cNvPicPr preferRelativeResize="0"/>
                   </pic:nvPicPr>
                   <pic:blipFill>
@@ -28439,12 +28439,12 @@
           <wp:inline distB="114300" distT="114300" distL="114300" distR="114300">
             <wp:extent cx="5943600" cy="1663700"/>
             <wp:effectExtent b="0" l="0" r="0" t="0"/>
-            <wp:docPr id="4" name="image2.png"/>
+            <wp:docPr id="8" name="image4.png"/>
             <a:graphic>
               <a:graphicData uri="http://schemas.openxmlformats.org/drawingml/2006/picture">
                 <pic:pic>
                   <pic:nvPicPr>
-                    <pic:cNvPr id="0" name="image2.png"/>
+                    <pic:cNvPr id="0" name="image4.png"/>
                     <pic:cNvPicPr preferRelativeResize="0"/>
                   </pic:nvPicPr>
                   <pic:blipFill>
@@ -28660,6 +28660,106 @@
     </w:p>
     <w:p>
       <w:pPr>
+        <w:rPr/>
+      </w:pPr>
+      <w:r>
+        <w:rPr>
+          <w:rtl w:val="0"/>
+        </w:rPr>
+        <w:t xml:space="preserve">The plugin is designed as a pop-up, single-window interface application. It is triggered via a pre-set launch button in the toolbar of Eclipse--set up by Adventium Labs in our starter project. Once this button is fired, the interface that we have created appears and is interactable. </w:t>
+      </w:r>
+    </w:p>
+    <w:p>
+      <w:pPr>
+        <w:rPr/>
+      </w:pPr>
+      <w:r>
+        <w:rPr>
+          <w:rtl w:val="0"/>
+        </w:rPr>
+      </w:r>
+    </w:p>
+    <w:p>
+      <w:pPr>
+        <w:rPr/>
+      </w:pPr>
+      <w:r>
+        <w:rPr>
+          <w:rtl w:val="0"/>
+        </w:rPr>
+        <w:t xml:space="preserve">The UI is composed of three separate panels within the pop-up window. They are the Assumptions, the Guarantees, and the Output. Each of these panels correspond to the steps in creating a list of assertions on an AADL model with the AGREE syntax. The first two panels are for statement creation, whereas the last panel is for gathering the generated statements. </w:t>
+      </w:r>
+    </w:p>
+    <w:p>
+      <w:pPr>
+        <w:rPr/>
+      </w:pPr>
+      <w:r>
+        <w:rPr>
+          <w:rtl w:val="0"/>
+        </w:rPr>
+      </w:r>
+    </w:p>
+    <w:p>
+      <w:pPr>
+        <w:rPr/>
+      </w:pPr>
+      <w:r>
+        <w:rPr>
+          <w:rtl w:val="0"/>
+        </w:rPr>
+        <w:t xml:space="preserve">For the Assumptions and Guarantees, they are each headed by a large selection box that holds any prior generated statements of their corresponding type. Underneath the selection box are a set of inputs--both free-write text boxes and drop-down boxes--for the user to compose their statements. These inputs provide mechanisms with which users can put in their values freely, but are constrained to only the available inputs. These two panels mirror each other closely, with the Guarantees panel simply having a few extra inputs to accommodate the longer syntax style.</w:t>
+      </w:r>
+    </w:p>
+    <w:p>
+      <w:pPr>
+        <w:rPr/>
+      </w:pPr>
+      <w:r>
+        <w:rPr>
+          <w:rtl w:val="0"/>
+        </w:rPr>
+      </w:r>
+    </w:p>
+    <w:p>
+      <w:pPr>
+        <w:rPr/>
+      </w:pPr>
+      <w:r>
+        <w:rPr>
+          <w:rtl w:val="0"/>
+        </w:rPr>
+        <w:t xml:space="preserve">For the Output panel, it is a very simple implementation. Within the panel is a large text area element that holds the entire generated AGREE annex. It is read-only, so users can copy the code manually or click a “Copy to Clipboard” button below for easier use.</w:t>
+      </w:r>
+    </w:p>
+    <w:p>
+      <w:pPr>
+        <w:rPr/>
+      </w:pPr>
+      <w:r>
+        <w:rPr>
+          <w:rtl w:val="0"/>
+        </w:rPr>
+      </w:r>
+    </w:p>
+    <w:p>
+      <w:pPr>
+        <w:rPr/>
+      </w:pPr>
+      <w:r>
+        <w:rPr>
+          <w:rtl w:val="0"/>
+        </w:rPr>
+        <w:t xml:space="preserve">All of the panels contain a footer that holds the navigation buttons. These buttons permit the user to go “Back” or “Next” in the order of panels as they are working. Once the user is on the final panel, the “Next” button transforms into a “Finish” button, and upon click it will close the window. </w:t>
+      </w:r>
+      <w:r>
+        <w:rPr>
+          <w:rtl w:val="0"/>
+        </w:rPr>
+      </w:r>
+    </w:p>
+    <w:p>
+      <w:pPr>
         <w:keepNext w:val="0"/>
         <w:keepLines w:val="0"/>
         <w:widowControl w:val="1"/>
@@ -28714,13 +28814,314 @@
         </w:rPr>
         <w:t xml:space="preserve">6.2</w:t>
         <w:tab/>
-        <w:t xml:space="preserve">UI Mockup </w:t>
+        <w:t xml:space="preserve">UI Mockup</w:t>
       </w:r>
     </w:p>
     <w:p>
       <w:pPr>
         <w:rPr/>
       </w:pPr>
+      <w:r>
+        <w:rPr>
+          <w:rtl w:val="0"/>
+        </w:rPr>
+        <w:t xml:space="preserve">The UI was mocked-up in several stages. First, it was sketched in lo-fi paper mockups. After the lo-fi mockups, the design was transferred directly into code for an HTML/CSS prototype. This prototype was . It’s visual style mimics the Eclipse IDE default styling for pop-up windows and plugins, so the visual design could be quickly copied with Java code for the second half of the project. </w:t>
+      </w:r>
+    </w:p>
+    <w:p>
+      <w:pPr>
+        <w:pStyle w:val="Heading3"/>
+        <w:rPr/>
+      </w:pPr>
+      <w:bookmarkStart w:colFirst="0" w:colLast="0" w:name="_heading=h.hjyg8wvoayu5" w:id="44"/>
+      <w:bookmarkEnd w:id="44"/>
+      <w:r>
+        <w:rPr>
+          <w:rtl w:val="0"/>
+        </w:rPr>
+        <w:t xml:space="preserve">6.2.1 Lo-fi Mockups</w:t>
+      </w:r>
+    </w:p>
+    <w:p>
+      <w:pPr>
+        <w:jc w:val="center"/>
+        <w:rPr/>
+      </w:pPr>
+      <w:r>
+        <w:rPr/>
+        <w:drawing>
+          <wp:inline distB="114300" distT="114300" distL="114300" distR="114300">
+            <wp:extent cx="5269192" cy="6949591"/>
+            <wp:effectExtent b="0" l="0" r="0" t="0"/>
+            <wp:docPr id="4" name="image8.jpg"/>
+            <a:graphic>
+              <a:graphicData uri="http://schemas.openxmlformats.org/drawingml/2006/picture">
+                <pic:pic>
+                  <pic:nvPicPr>
+                    <pic:cNvPr id="0" name="image8.jpg"/>
+                    <pic:cNvPicPr preferRelativeResize="0"/>
+                  </pic:nvPicPr>
+                  <pic:blipFill>
+                    <a:blip r:embed="rId16"/>
+                    <a:srcRect b="0" l="0" r="0" t="0"/>
+                    <a:stretch>
+                      <a:fillRect/>
+                    </a:stretch>
+                  </pic:blipFill>
+                  <pic:spPr>
+                    <a:xfrm>
+                      <a:off x="0" y="0"/>
+                      <a:ext cx="5269192" cy="6949591"/>
+                    </a:xfrm>
+                    <a:prstGeom prst="rect"/>
+                    <a:ln/>
+                  </pic:spPr>
+                </pic:pic>
+              </a:graphicData>
+            </a:graphic>
+          </wp:inline>
+        </w:drawing>
+      </w:r>
+      <w:r>
+        <w:rPr>
+          <w:rtl w:val="0"/>
+        </w:rPr>
+      </w:r>
+    </w:p>
+    <w:p>
+      <w:pPr>
+        <w:jc w:val="center"/>
+        <w:rPr/>
+      </w:pPr>
+      <w:r>
+        <w:rPr/>
+        <w:drawing>
+          <wp:inline distB="114300" distT="114300" distL="114300" distR="114300">
+            <wp:extent cx="5266944" cy="6976675"/>
+            <wp:effectExtent b="0" l="0" r="0" t="0"/>
+            <wp:docPr id="5" name="image9.jpg"/>
+            <a:graphic>
+              <a:graphicData uri="http://schemas.openxmlformats.org/drawingml/2006/picture">
+                <pic:pic>
+                  <pic:nvPicPr>
+                    <pic:cNvPr id="0" name="image9.jpg"/>
+                    <pic:cNvPicPr preferRelativeResize="0"/>
+                  </pic:nvPicPr>
+                  <pic:blipFill>
+                    <a:blip r:embed="rId17"/>
+                    <a:srcRect b="0" l="0" r="0" t="0"/>
+                    <a:stretch>
+                      <a:fillRect/>
+                    </a:stretch>
+                  </pic:blipFill>
+                  <pic:spPr>
+                    <a:xfrm>
+                      <a:off x="0" y="0"/>
+                      <a:ext cx="5266944" cy="6976675"/>
+                    </a:xfrm>
+                    <a:prstGeom prst="rect"/>
+                    <a:ln/>
+                  </pic:spPr>
+                </pic:pic>
+              </a:graphicData>
+            </a:graphic>
+          </wp:inline>
+        </w:drawing>
+      </w:r>
+      <w:r>
+        <w:rPr>
+          <w:rtl w:val="0"/>
+        </w:rPr>
+      </w:r>
+    </w:p>
+    <w:p>
+      <w:pPr>
+        <w:rPr/>
+      </w:pPr>
+      <w:r>
+        <w:rPr>
+          <w:rtl w:val="0"/>
+        </w:rPr>
+      </w:r>
+    </w:p>
+    <w:p>
+      <w:pPr>
+        <w:rPr>
+          <w:rFonts w:ascii="Cambria" w:cs="Cambria" w:eastAsia="Cambria" w:hAnsi="Cambria"/>
+          <w:b w:val="1"/>
+          <w:sz w:val="28"/>
+          <w:szCs w:val="28"/>
+        </w:rPr>
+      </w:pPr>
+      <w:r>
+        <w:rPr>
+          <w:rFonts w:ascii="Cambria" w:cs="Cambria" w:eastAsia="Cambria" w:hAnsi="Cambria"/>
+          <w:b w:val="1"/>
+          <w:sz w:val="28"/>
+          <w:szCs w:val="28"/>
+          <w:rtl w:val="0"/>
+        </w:rPr>
+        <w:t xml:space="preserve">6.2.2 Hi-fi Mockups/Prototype</w:t>
+      </w:r>
+    </w:p>
+    <w:p>
+      <w:pPr>
+        <w:rPr/>
+      </w:pPr>
+      <w:r>
+        <w:rPr>
+          <w:rtl w:val="0"/>
+        </w:rPr>
+        <w:t xml:space="preserve">The prototype of the Hi-fi mockups is live at: </w:t>
+      </w:r>
+      <w:hyperlink r:id="rId18">
+        <w:r>
+          <w:rPr>
+            <w:color w:val="1155cc"/>
+            <w:u w:val="single"/>
+            <w:rtl w:val="0"/>
+          </w:rPr>
+          <w:t xml:space="preserve">https://adventium-gumbo-ui-prototype.netlify.app/</w:t>
+        </w:r>
+      </w:hyperlink>
+      <w:r>
+        <w:rPr>
+          <w:rtl w:val="0"/>
+        </w:rPr>
+      </w:r>
+    </w:p>
+    <w:p>
+      <w:pPr>
+        <w:jc w:val="center"/>
+        <w:rPr/>
+      </w:pPr>
+      <w:r>
+        <w:rPr/>
+        <w:drawing>
+          <wp:inline distB="114300" distT="114300" distL="114300" distR="114300">
+            <wp:extent cx="4572000" cy="4063008"/>
+            <wp:effectExtent b="0" l="0" r="0" t="0"/>
+            <wp:docPr id="9" name="image3.png"/>
+            <a:graphic>
+              <a:graphicData uri="http://schemas.openxmlformats.org/drawingml/2006/picture">
+                <pic:pic>
+                  <pic:nvPicPr>
+                    <pic:cNvPr id="0" name="image3.png"/>
+                    <pic:cNvPicPr preferRelativeResize="0"/>
+                  </pic:nvPicPr>
+                  <pic:blipFill>
+                    <a:blip r:embed="rId19"/>
+                    <a:srcRect b="0" l="0" r="0" t="0"/>
+                    <a:stretch>
+                      <a:fillRect/>
+                    </a:stretch>
+                  </pic:blipFill>
+                  <pic:spPr>
+                    <a:xfrm>
+                      <a:off x="0" y="0"/>
+                      <a:ext cx="4572000" cy="4063008"/>
+                    </a:xfrm>
+                    <a:prstGeom prst="rect"/>
+                    <a:ln/>
+                  </pic:spPr>
+                </pic:pic>
+              </a:graphicData>
+            </a:graphic>
+          </wp:inline>
+        </w:drawing>
+      </w:r>
+      <w:r>
+        <w:rPr>
+          <w:rtl w:val="0"/>
+        </w:rPr>
+      </w:r>
+    </w:p>
+    <w:p>
+      <w:pPr>
+        <w:jc w:val="center"/>
+        <w:rPr/>
+      </w:pPr>
+      <w:r>
+        <w:rPr/>
+        <w:drawing>
+          <wp:inline distB="114300" distT="114300" distL="114300" distR="114300">
+            <wp:extent cx="4572000" cy="4016326"/>
+            <wp:effectExtent b="0" l="0" r="0" t="0"/>
+            <wp:docPr id="3" name="image1.png"/>
+            <a:graphic>
+              <a:graphicData uri="http://schemas.openxmlformats.org/drawingml/2006/picture">
+                <pic:pic>
+                  <pic:nvPicPr>
+                    <pic:cNvPr id="0" name="image1.png"/>
+                    <pic:cNvPicPr preferRelativeResize="0"/>
+                  </pic:nvPicPr>
+                  <pic:blipFill>
+                    <a:blip r:embed="rId20"/>
+                    <a:srcRect b="0" l="0" r="0" t="0"/>
+                    <a:stretch>
+                      <a:fillRect/>
+                    </a:stretch>
+                  </pic:blipFill>
+                  <pic:spPr>
+                    <a:xfrm>
+                      <a:off x="0" y="0"/>
+                      <a:ext cx="4572000" cy="4016326"/>
+                    </a:xfrm>
+                    <a:prstGeom prst="rect"/>
+                    <a:ln/>
+                  </pic:spPr>
+                </pic:pic>
+              </a:graphicData>
+            </a:graphic>
+          </wp:inline>
+        </w:drawing>
+      </w:r>
+      <w:r>
+        <w:rPr>
+          <w:rtl w:val="0"/>
+        </w:rPr>
+      </w:r>
+    </w:p>
+    <w:p>
+      <w:pPr>
+        <w:jc w:val="center"/>
+        <w:rPr/>
+      </w:pPr>
+      <w:r>
+        <w:rPr/>
+        <w:drawing>
+          <wp:inline distB="114300" distT="114300" distL="114300" distR="114300">
+            <wp:extent cx="4572000" cy="3974123"/>
+            <wp:effectExtent b="0" l="0" r="0" t="0"/>
+            <wp:docPr id="7" name="image2.png"/>
+            <a:graphic>
+              <a:graphicData uri="http://schemas.openxmlformats.org/drawingml/2006/picture">
+                <pic:pic>
+                  <pic:nvPicPr>
+                    <pic:cNvPr id="0" name="image2.png"/>
+                    <pic:cNvPicPr preferRelativeResize="0"/>
+                  </pic:nvPicPr>
+                  <pic:blipFill>
+                    <a:blip r:embed="rId21"/>
+                    <a:srcRect b="0" l="0" r="0" t="0"/>
+                    <a:stretch>
+                      <a:fillRect/>
+                    </a:stretch>
+                  </pic:blipFill>
+                  <pic:spPr>
+                    <a:xfrm>
+                      <a:off x="0" y="0"/>
+                      <a:ext cx="4572000" cy="3974123"/>
+                    </a:xfrm>
+                    <a:prstGeom prst="rect"/>
+                    <a:ln/>
+                  </pic:spPr>
+                </pic:pic>
+              </a:graphicData>
+            </a:graphic>
+          </wp:inline>
+        </w:drawing>
+      </w:r>
       <w:r>
         <w:rPr>
           <w:rtl w:val="0"/>
@@ -28756,8 +29157,8 @@
           <w:szCs w:val="36"/>
         </w:rPr>
       </w:pPr>
-      <w:bookmarkStart w:colFirst="0" w:colLast="0" w:name="_heading=h.4f1mdlm" w:id="44"/>
-      <w:bookmarkEnd w:id="44"/>
+      <w:bookmarkStart w:colFirst="0" w:colLast="0" w:name="_heading=h.4f1mdlm" w:id="45"/>
+      <w:bookmarkEnd w:id="45"/>
       <w:r>
         <w:rPr>
           <w:color w:val="000000"/>
@@ -28779,8 +29180,8 @@
           <w:szCs w:val="32"/>
         </w:rPr>
       </w:pPr>
-      <w:bookmarkStart w:colFirst="0" w:colLast="0" w:name="_heading=h.2u6wntf" w:id="45"/>
-      <w:bookmarkEnd w:id="45"/>
+      <w:bookmarkStart w:colFirst="0" w:colLast="0" w:name="_heading=h.2u6wntf" w:id="46"/>
+      <w:bookmarkEnd w:id="46"/>
       <w:r>
         <w:rPr>
           <w:color w:val="000000"/>
@@ -28795,20 +29196,45 @@
     </w:p>
     <w:p>
       <w:pPr>
-        <w:keepNext w:val="0"/>
-        <w:keepLines w:val="0"/>
-        <w:widowControl w:val="1"/>
-        <w:pBdr>
-          <w:top w:space="0" w:sz="0" w:val="nil"/>
-          <w:left w:space="0" w:sz="0" w:val="nil"/>
-          <w:bottom w:space="0" w:sz="0" w:val="nil"/>
-          <w:right w:space="0" w:sz="0" w:val="nil"/>
-          <w:between w:space="0" w:sz="0" w:val="nil"/>
-        </w:pBdr>
-        <w:shd w:fill="auto" w:val="clear"/>
-        <w:spacing w:after="200" w:before="0" w:line="240" w:lineRule="auto"/>
-        <w:ind w:left="0" w:right="0" w:firstLine="0"/>
-        <w:jc w:val="both"/>
+        <w:rPr/>
+      </w:pPr>
+      <w:r>
+        <w:rPr>
+          <w:rtl w:val="0"/>
+        </w:rPr>
+        <w:t xml:space="preserve">This primary goal of this project was to create an OSATE plugin for the Eclipse IDE that enables system engineers to speed up their workflow. This plugin would be installed in every developer’s Eclipse environment and cover several actions regarding AADL models. Within the plugin, the user can: read AADL models for their inputs and outputs, display the collected parameters in an Eclipse GUI window, allow the user to input new, constrained assumptions onto the model, and finally generate a copy-pastable AGREE statement for the developer to put into the model they are working on. The plugin’s vision included: being easy to learn, low maintenance with high stability, reduces user cognitive load, and--most importantly--as fast or faster than writing statements manually.</w:t>
+      </w:r>
+      <w:r>
+        <w:rPr>
+          <w:rtl w:val="0"/>
+        </w:rPr>
+      </w:r>
+    </w:p>
+    <w:p>
+      <w:pPr>
+        <w:pStyle w:val="Heading2"/>
+        <w:rPr>
+          <w:color w:val="000000"/>
+          <w:sz w:val="32"/>
+          <w:szCs w:val="32"/>
+        </w:rPr>
+      </w:pPr>
+      <w:bookmarkStart w:colFirst="0" w:colLast="0" w:name="_heading=h.19c6y18" w:id="47"/>
+      <w:bookmarkEnd w:id="47"/>
+      <w:r>
+        <w:rPr>
+          <w:color w:val="000000"/>
+          <w:sz w:val="32"/>
+          <w:szCs w:val="32"/>
+          <w:rtl w:val="0"/>
+        </w:rPr>
+        <w:t xml:space="preserve">7.2</w:t>
+        <w:tab/>
+        <w:t xml:space="preserve">Delivered Solution</w:t>
+      </w:r>
+    </w:p>
+    <w:p>
+      <w:pPr>
         <w:rPr>
           <w:rFonts w:ascii="Times New Roman" w:cs="Times New Roman" w:eastAsia="Times New Roman" w:hAnsi="Times New Roman"/>
           <w:b w:val="0"/>
@@ -28827,61 +29253,8 @@
         <w:rPr>
           <w:rtl w:val="0"/>
         </w:rPr>
+        <w:t xml:space="preserve">The UI for the frontend is satisfactory and fulfills the requirements specified from the beginning of the project. The user can create new assumptions and guarantees and generate a copy-pastable output to extend their models. The backend correctly iterates through a selected model and grabs nearly all of the necessary data to create extensions in the front end. The extension also saves generated statements to local storage for each user to make it easier to go back and make edits as necessary. The entire solution has been packaged up as an independent Eclipse extension, and can be installed locally via Eclipse’s own internal plugin wizard.</w:t>
       </w:r>
-    </w:p>
-    <w:p>
-      <w:pPr>
-        <w:pStyle w:val="Heading2"/>
-        <w:rPr>
-          <w:color w:val="000000"/>
-          <w:sz w:val="32"/>
-          <w:szCs w:val="32"/>
-        </w:rPr>
-      </w:pPr>
-      <w:bookmarkStart w:colFirst="0" w:colLast="0" w:name="_heading=h.19c6y18" w:id="46"/>
-      <w:bookmarkEnd w:id="46"/>
-      <w:r>
-        <w:rPr>
-          <w:color w:val="000000"/>
-          <w:sz w:val="32"/>
-          <w:szCs w:val="32"/>
-          <w:rtl w:val="0"/>
-        </w:rPr>
-        <w:t xml:space="preserve">7.2</w:t>
-        <w:tab/>
-        <w:t xml:space="preserve">Delivered Solution</w:t>
-      </w:r>
-    </w:p>
-    <w:p>
-      <w:pPr>
-        <w:keepNext w:val="0"/>
-        <w:keepLines w:val="0"/>
-        <w:widowControl w:val="1"/>
-        <w:pBdr>
-          <w:top w:space="0" w:sz="0" w:val="nil"/>
-          <w:left w:space="0" w:sz="0" w:val="nil"/>
-          <w:bottom w:space="0" w:sz="0" w:val="nil"/>
-          <w:right w:space="0" w:sz="0" w:val="nil"/>
-          <w:between w:space="0" w:sz="0" w:val="nil"/>
-        </w:pBdr>
-        <w:shd w:fill="auto" w:val="clear"/>
-        <w:spacing w:after="200" w:before="0" w:line="240" w:lineRule="auto"/>
-        <w:ind w:left="0" w:right="0" w:firstLine="0"/>
-        <w:jc w:val="both"/>
-        <w:rPr>
-          <w:rFonts w:ascii="Times New Roman" w:cs="Times New Roman" w:eastAsia="Times New Roman" w:hAnsi="Times New Roman"/>
-          <w:b w:val="0"/>
-          <w:i w:val="0"/>
-          <w:smallCaps w:val="0"/>
-          <w:strike w:val="0"/>
-          <w:color w:val="000000"/>
-          <w:sz w:val="24"/>
-          <w:szCs w:val="24"/>
-          <w:u w:val="none"/>
-          <w:shd w:fill="auto" w:val="clear"/>
-          <w:vertAlign w:val="baseline"/>
-        </w:rPr>
-      </w:pPr>
       <w:r>
         <w:rPr>
           <w:rtl w:val="0"/>
@@ -28897,8 +29270,8 @@
           <w:szCs w:val="32"/>
         </w:rPr>
       </w:pPr>
-      <w:bookmarkStart w:colFirst="0" w:colLast="0" w:name="_heading=h.3tbugp1" w:id="47"/>
-      <w:bookmarkEnd w:id="47"/>
+      <w:bookmarkStart w:colFirst="0" w:colLast="0" w:name="_heading=h.3tbugp1" w:id="48"/>
+      <w:bookmarkEnd w:id="48"/>
       <w:r>
         <w:rPr>
           <w:color w:val="000000"/>
@@ -28909,6 +29282,43 @@
         <w:t xml:space="preserve">7.3</w:t>
         <w:tab/>
         <w:t xml:space="preserve">Remaining Work</w:t>
+      </w:r>
+    </w:p>
+    <w:p>
+      <w:pPr>
+        <w:rPr/>
+      </w:pPr>
+      <w:r>
+        <w:rPr>
+          <w:rtl w:val="0"/>
+        </w:rPr>
+        <w:t xml:space="preserve">This project has satisfied all of Adventium Labs’ goals set from the beginning of the semester. Adventium and the team worked closely to make sure the project wouldn’t suffer from scope creep and everything would be achievable given the constraints for remote work. </w:t>
+      </w:r>
+    </w:p>
+    <w:p>
+      <w:pPr>
+        <w:rPr/>
+      </w:pPr>
+      <w:r>
+        <w:rPr>
+          <w:rtl w:val="0"/>
+        </w:rPr>
+      </w:r>
+    </w:p>
+    <w:p>
+      <w:pPr>
+        <w:rPr/>
+      </w:pPr>
+      <w:r>
+        <w:rPr>
+          <w:rtl w:val="0"/>
+        </w:rPr>
+        <w:t xml:space="preserve">With this in mind, if this project went longer than a single semester, Adventium does have some “stretch goals” they would’ve liked to have seen implemented. The next step for the plugin would be for it to edit the AADL files directly--skipping the copy-paste step from the developer. Adventium has recognized that this would vastly increase the developer hours needed to make it work and chose to pursue performance and stability instead. Therefore, this feature remains as a potential update in the future.</w:t>
+      </w:r>
+      <w:r>
+        <w:rPr>
+          <w:rtl w:val="0"/>
+        </w:rPr>
       </w:r>
     </w:p>
     <w:p>
@@ -28971,8 +29381,8 @@
           <w:szCs w:val="36"/>
         </w:rPr>
       </w:pPr>
-      <w:bookmarkStart w:colFirst="0" w:colLast="0" w:name="_heading=h.28h4qwu" w:id="48"/>
-      <w:bookmarkEnd w:id="48"/>
+      <w:bookmarkStart w:colFirst="0" w:colLast="0" w:name="_heading=h.28h4qwu" w:id="49"/>
+      <w:bookmarkEnd w:id="49"/>
       <w:r>
         <w:rPr>
           <w:color w:val="000000"/>
@@ -29053,50 +29463,22 @@
           </w:tcPr>
           <w:p>
             <w:pPr>
-              <w:keepNext w:val="0"/>
-              <w:keepLines w:val="0"/>
-              <w:widowControl w:val="0"/>
-              <w:pBdr>
-                <w:top w:space="0" w:sz="0" w:val="nil"/>
-                <w:left w:space="0" w:sz="0" w:val="nil"/>
-                <w:bottom w:space="0" w:sz="0" w:val="nil"/>
-                <w:right w:space="0" w:sz="0" w:val="nil"/>
-                <w:between w:space="0" w:sz="0" w:val="nil"/>
-              </w:pBdr>
-              <w:shd w:fill="auto" w:val="clear"/>
-              <w:spacing w:after="0" w:before="0" w:line="240" w:lineRule="auto"/>
-              <w:ind w:left="0" w:right="0" w:firstLine="0"/>
               <w:jc w:val="center"/>
               <w:rPr>
-                <w:rFonts w:ascii="Times New Roman" w:cs="Times New Roman" w:eastAsia="Times New Roman" w:hAnsi="Times New Roman"/>
-                <w:b w:val="1"/>
-                <w:i w:val="0"/>
-                <w:smallCaps w:val="0"/>
-                <w:strike w:val="0"/>
-                <w:color w:val="000000"/>
-                <w:sz w:val="24"/>
-                <w:szCs w:val="24"/>
-                <w:u w:val="none"/>
-                <w:shd w:fill="auto" w:val="clear"/>
-                <w:vertAlign w:val="baseline"/>
-              </w:rPr>
-            </w:pPr>
-            <w:r>
-              <w:rPr>
-                <w:rFonts w:ascii="Times New Roman" w:cs="Times New Roman" w:eastAsia="Times New Roman" w:hAnsi="Times New Roman"/>
-                <w:b w:val="1"/>
-                <w:i w:val="0"/>
-                <w:smallCaps w:val="0"/>
-                <w:strike w:val="0"/>
-                <w:color w:val="000000"/>
-                <w:sz w:val="24"/>
-                <w:szCs w:val="24"/>
-                <w:u w:val="none"/>
-                <w:shd w:fill="auto" w:val="clear"/>
-                <w:vertAlign w:val="baseline"/>
+                <w:b w:val="1"/>
+              </w:rPr>
+            </w:pPr>
+            <w:r>
+              <w:rPr>
+                <w:b w:val="1"/>
                 <w:rtl w:val="0"/>
               </w:rPr>
               <w:t xml:space="preserve">Term</w:t>
+            </w:r>
+            <w:r>
+              <w:rPr>
+                <w:rtl w:val="0"/>
+              </w:rPr>
             </w:r>
           </w:p>
         </w:tc>
@@ -29113,47 +29495,14 @@
           </w:tcPr>
           <w:p>
             <w:pPr>
-              <w:keepNext w:val="0"/>
-              <w:keepLines w:val="0"/>
-              <w:widowControl w:val="0"/>
-              <w:pBdr>
-                <w:top w:space="0" w:sz="0" w:val="nil"/>
-                <w:left w:space="0" w:sz="0" w:val="nil"/>
-                <w:bottom w:space="0" w:sz="0" w:val="nil"/>
-                <w:right w:space="0" w:sz="0" w:val="nil"/>
-                <w:between w:space="0" w:sz="0" w:val="nil"/>
-              </w:pBdr>
-              <w:shd w:fill="auto" w:val="clear"/>
-              <w:spacing w:after="0" w:before="0" w:line="240" w:lineRule="auto"/>
-              <w:ind w:left="0" w:right="0" w:firstLine="0"/>
               <w:jc w:val="center"/>
               <w:rPr>
-                <w:rFonts w:ascii="Times New Roman" w:cs="Times New Roman" w:eastAsia="Times New Roman" w:hAnsi="Times New Roman"/>
-                <w:b w:val="1"/>
-                <w:i w:val="0"/>
-                <w:smallCaps w:val="0"/>
-                <w:strike w:val="0"/>
-                <w:color w:val="000000"/>
-                <w:sz w:val="24"/>
-                <w:szCs w:val="24"/>
-                <w:u w:val="none"/>
-                <w:shd w:fill="auto" w:val="clear"/>
-                <w:vertAlign w:val="baseline"/>
-              </w:rPr>
-            </w:pPr>
-            <w:r>
-              <w:rPr>
-                <w:rFonts w:ascii="Times New Roman" w:cs="Times New Roman" w:eastAsia="Times New Roman" w:hAnsi="Times New Roman"/>
-                <w:b w:val="1"/>
-                <w:i w:val="0"/>
-                <w:smallCaps w:val="0"/>
-                <w:strike w:val="0"/>
-                <w:color w:val="000000"/>
-                <w:sz w:val="24"/>
-                <w:szCs w:val="24"/>
-                <w:u w:val="none"/>
-                <w:shd w:fill="auto" w:val="clear"/>
-                <w:vertAlign w:val="baseline"/>
+                <w:b w:val="1"/>
+              </w:rPr>
+            </w:pPr>
+            <w:r>
+              <w:rPr>
+                <w:b w:val="1"/>
                 <w:rtl w:val="0"/>
               </w:rPr>
               <w:t xml:space="preserve">Definition</w:t>
@@ -29173,39 +29522,13 @@
           </w:tcPr>
           <w:p>
             <w:pPr>
-              <w:keepNext w:val="0"/>
-              <w:keepLines w:val="0"/>
-              <w:widowControl w:val="0"/>
-              <w:pBdr>
-                <w:top w:space="0" w:sz="0" w:val="nil"/>
-                <w:left w:space="0" w:sz="0" w:val="nil"/>
-                <w:bottom w:space="0" w:sz="0" w:val="nil"/>
-                <w:right w:space="0" w:sz="0" w:val="nil"/>
-                <w:between w:space="0" w:sz="0" w:val="nil"/>
-              </w:pBdr>
-              <w:shd w:fill="auto" w:val="clear"/>
-              <w:spacing w:after="0" w:before="0" w:line="240" w:lineRule="auto"/>
-              <w:ind w:left="0" w:right="0" w:firstLine="0"/>
-              <w:jc w:val="left"/>
-              <w:rPr>
-                <w:rFonts w:ascii="Times New Roman" w:cs="Times New Roman" w:eastAsia="Times New Roman" w:hAnsi="Times New Roman"/>
-                <w:b w:val="0"/>
-                <w:i w:val="0"/>
-                <w:smallCaps w:val="0"/>
-                <w:strike w:val="0"/>
-                <w:color w:val="000000"/>
-                <w:sz w:val="24"/>
-                <w:szCs w:val="24"/>
-                <w:u w:val="none"/>
-                <w:shd w:fill="auto" w:val="clear"/>
-                <w:vertAlign w:val="baseline"/>
-              </w:rPr>
-            </w:pPr>
-            <w:r>
-              <w:rPr>
-                <w:rtl w:val="0"/>
-              </w:rPr>
-              <w:t xml:space="preserve">AADL</w:t>
+              <w:rPr/>
+            </w:pPr>
+            <w:r>
+              <w:rPr>
+                <w:rtl w:val="0"/>
+              </w:rPr>
+              <w:t xml:space="preserve">FACE</w:t>
             </w:r>
             <w:r>
               <w:rPr>
@@ -29226,44 +29549,20 @@
           </w:tcPr>
           <w:p>
             <w:pPr>
-              <w:keepNext w:val="0"/>
-              <w:keepLines w:val="0"/>
-              <w:widowControl w:val="0"/>
-              <w:pBdr>
-                <w:top w:space="0" w:sz="0" w:val="nil"/>
-                <w:left w:space="0" w:sz="0" w:val="nil"/>
-                <w:bottom w:space="0" w:sz="0" w:val="nil"/>
-                <w:right w:space="0" w:sz="0" w:val="nil"/>
-                <w:between w:space="0" w:sz="0" w:val="nil"/>
-              </w:pBdr>
-              <w:shd w:fill="auto" w:val="clear"/>
-              <w:spacing w:after="0" w:before="0" w:line="240" w:lineRule="auto"/>
-              <w:ind w:left="0" w:right="0" w:firstLine="0"/>
-              <w:jc w:val="left"/>
-              <w:rPr>
-                <w:rFonts w:ascii="Times New Roman" w:cs="Times New Roman" w:eastAsia="Times New Roman" w:hAnsi="Times New Roman"/>
-                <w:b w:val="0"/>
-                <w:i w:val="0"/>
-                <w:smallCaps w:val="0"/>
-                <w:strike w:val="0"/>
-                <w:color w:val="000000"/>
-                <w:sz w:val="24"/>
-                <w:szCs w:val="24"/>
-                <w:u w:val="none"/>
-                <w:shd w:fill="auto" w:val="clear"/>
-                <w:vertAlign w:val="baseline"/>
-              </w:rPr>
-            </w:pPr>
-            <w:r>
-              <w:rPr>
-                <w:rtl w:val="0"/>
-              </w:rPr>
-              <w:t xml:space="preserve">Architecture Analysis &amp; Design Language</w:t>
-            </w:r>
-            <w:r>
-              <w:rPr>
-                <w:rtl w:val="0"/>
-              </w:rPr>
+              <w:rPr/>
+            </w:pPr>
+            <w:r>
+              <w:rPr>
+                <w:b w:val="1"/>
+                <w:rtl w:val="0"/>
+              </w:rPr>
+              <w:t xml:space="preserve">Future Airborne Capabilities Environment:</w:t>
+            </w:r>
+            <w:r>
+              <w:rPr>
+                <w:rtl w:val="0"/>
+              </w:rPr>
+              <w:t xml:space="preserve"> Model used to describe system architectures</w:t>
             </w:r>
           </w:p>
         </w:tc>
@@ -29286,7 +29585,7 @@
               <w:rPr>
                 <w:rtl w:val="0"/>
               </w:rPr>
-              <w:t xml:space="preserve">OSATE</w:t>
+              <w:t xml:space="preserve">AGREE</w:t>
             </w:r>
           </w:p>
         </w:tc>
@@ -29306,9 +29605,16 @@
             </w:pPr>
             <w:r>
               <w:rPr>
-                <w:rtl w:val="0"/>
-              </w:rPr>
-              <w:t xml:space="preserve">Open Source AADL Tool Environment</w:t>
+                <w:b w:val="1"/>
+                <w:rtl w:val="0"/>
+              </w:rPr>
+              <w:t xml:space="preserve">Assume Guarantee Reasoning Environment:</w:t>
+            </w:r>
+            <w:r>
+              <w:rPr>
+                <w:rtl w:val="0"/>
+              </w:rPr>
+              <w:t xml:space="preserve"> Used to model assumptions and guarantees for AADL models</w:t>
             </w:r>
           </w:p>
         </w:tc>
@@ -29325,44 +29631,13 @@
           </w:tcPr>
           <w:p>
             <w:pPr>
-              <w:keepNext w:val="0"/>
-              <w:keepLines w:val="0"/>
-              <w:widowControl w:val="0"/>
-              <w:pBdr>
-                <w:top w:space="0" w:sz="0" w:val="nil"/>
-                <w:left w:space="0" w:sz="0" w:val="nil"/>
-                <w:bottom w:space="0" w:sz="0" w:val="nil"/>
-                <w:right w:space="0" w:sz="0" w:val="nil"/>
-                <w:between w:space="0" w:sz="0" w:val="nil"/>
-              </w:pBdr>
-              <w:shd w:fill="auto" w:val="clear"/>
-              <w:spacing w:after="0" w:before="0" w:line="240" w:lineRule="auto"/>
-              <w:ind w:left="0" w:right="0" w:firstLine="0"/>
-              <w:jc w:val="left"/>
-              <w:rPr>
-                <w:rFonts w:ascii="Times New Roman" w:cs="Times New Roman" w:eastAsia="Times New Roman" w:hAnsi="Times New Roman"/>
-                <w:b w:val="0"/>
-                <w:i w:val="0"/>
-                <w:smallCaps w:val="0"/>
-                <w:strike w:val="0"/>
-                <w:color w:val="000000"/>
-                <w:sz w:val="24"/>
-                <w:szCs w:val="24"/>
-                <w:u w:val="none"/>
-                <w:shd w:fill="auto" w:val="clear"/>
-                <w:vertAlign w:val="baseline"/>
-              </w:rPr>
-            </w:pPr>
-            <w:r>
-              <w:rPr>
-                <w:rtl w:val="0"/>
-              </w:rPr>
-              <w:t xml:space="preserve">FACE</w:t>
-            </w:r>
-            <w:r>
-              <w:rPr>
-                <w:rtl w:val="0"/>
-              </w:rPr>
+              <w:rPr/>
+            </w:pPr>
+            <w:r>
+              <w:rPr>
+                <w:rtl w:val="0"/>
+              </w:rPr>
+              <w:t xml:space="preserve">OSATE</w:t>
             </w:r>
           </w:p>
         </w:tc>
@@ -29378,44 +29653,20 @@
           </w:tcPr>
           <w:p>
             <w:pPr>
-              <w:keepNext w:val="0"/>
-              <w:keepLines w:val="0"/>
-              <w:widowControl w:val="0"/>
-              <w:pBdr>
-                <w:top w:space="0" w:sz="0" w:val="nil"/>
-                <w:left w:space="0" w:sz="0" w:val="nil"/>
-                <w:bottom w:space="0" w:sz="0" w:val="nil"/>
-                <w:right w:space="0" w:sz="0" w:val="nil"/>
-                <w:between w:space="0" w:sz="0" w:val="nil"/>
-              </w:pBdr>
-              <w:shd w:fill="auto" w:val="clear"/>
-              <w:spacing w:after="0" w:before="0" w:line="240" w:lineRule="auto"/>
-              <w:ind w:left="0" w:right="0" w:firstLine="0"/>
-              <w:jc w:val="left"/>
-              <w:rPr>
-                <w:rFonts w:ascii="Times New Roman" w:cs="Times New Roman" w:eastAsia="Times New Roman" w:hAnsi="Times New Roman"/>
-                <w:b w:val="0"/>
-                <w:i w:val="0"/>
-                <w:smallCaps w:val="0"/>
-                <w:strike w:val="0"/>
-                <w:color w:val="000000"/>
-                <w:sz w:val="24"/>
-                <w:szCs w:val="24"/>
-                <w:u w:val="none"/>
-                <w:shd w:fill="auto" w:val="clear"/>
-                <w:vertAlign w:val="baseline"/>
-              </w:rPr>
-            </w:pPr>
-            <w:r>
-              <w:rPr>
-                <w:rtl w:val="0"/>
-              </w:rPr>
-              <w:t xml:space="preserve">Future Airborne Capability Environment</w:t>
-            </w:r>
-            <w:r>
-              <w:rPr>
-                <w:rtl w:val="0"/>
-              </w:rPr>
+              <w:rPr/>
+            </w:pPr>
+            <w:r>
+              <w:rPr>
+                <w:b w:val="1"/>
+                <w:rtl w:val="0"/>
+              </w:rPr>
+              <w:t xml:space="preserve">Open Source AADL Tool Environment: </w:t>
+            </w:r>
+            <w:r>
+              <w:rPr>
+                <w:rtl w:val="0"/>
+              </w:rPr>
+              <w:t xml:space="preserve">A Eclipse-based IDE for AADL modeling</w:t>
             </w:r>
           </w:p>
         </w:tc>
@@ -29432,44 +29683,13 @@
           </w:tcPr>
           <w:p>
             <w:pPr>
-              <w:keepNext w:val="0"/>
-              <w:keepLines w:val="0"/>
-              <w:widowControl w:val="0"/>
-              <w:pBdr>
-                <w:top w:space="0" w:sz="0" w:val="nil"/>
-                <w:left w:space="0" w:sz="0" w:val="nil"/>
-                <w:bottom w:space="0" w:sz="0" w:val="nil"/>
-                <w:right w:space="0" w:sz="0" w:val="nil"/>
-                <w:between w:space="0" w:sz="0" w:val="nil"/>
-              </w:pBdr>
-              <w:shd w:fill="auto" w:val="clear"/>
-              <w:spacing w:after="0" w:before="0" w:line="240" w:lineRule="auto"/>
-              <w:ind w:left="0" w:right="0" w:firstLine="0"/>
-              <w:jc w:val="left"/>
-              <w:rPr>
-                <w:rFonts w:ascii="Times New Roman" w:cs="Times New Roman" w:eastAsia="Times New Roman" w:hAnsi="Times New Roman"/>
-                <w:b w:val="0"/>
-                <w:i w:val="0"/>
-                <w:smallCaps w:val="0"/>
-                <w:strike w:val="0"/>
-                <w:color w:val="000000"/>
-                <w:sz w:val="24"/>
-                <w:szCs w:val="24"/>
-                <w:u w:val="none"/>
-                <w:shd w:fill="auto" w:val="clear"/>
-                <w:vertAlign w:val="baseline"/>
-              </w:rPr>
-            </w:pPr>
-            <w:r>
-              <w:rPr>
-                <w:rtl w:val="0"/>
-              </w:rPr>
-              <w:t xml:space="preserve">AGREE</w:t>
-            </w:r>
-            <w:r>
-              <w:rPr>
-                <w:rtl w:val="0"/>
-              </w:rPr>
+              <w:rPr/>
+            </w:pPr>
+            <w:r>
+              <w:rPr>
+                <w:rtl w:val="0"/>
+              </w:rPr>
+              <w:t xml:space="preserve">AADL</w:t>
             </w:r>
           </w:p>
         </w:tc>
@@ -29485,44 +29705,20 @@
           </w:tcPr>
           <w:p>
             <w:pPr>
-              <w:keepNext w:val="0"/>
-              <w:keepLines w:val="0"/>
-              <w:widowControl w:val="0"/>
-              <w:pBdr>
-                <w:top w:space="0" w:sz="0" w:val="nil"/>
-                <w:left w:space="0" w:sz="0" w:val="nil"/>
-                <w:bottom w:space="0" w:sz="0" w:val="nil"/>
-                <w:right w:space="0" w:sz="0" w:val="nil"/>
-                <w:between w:space="0" w:sz="0" w:val="nil"/>
-              </w:pBdr>
-              <w:shd w:fill="auto" w:val="clear"/>
-              <w:spacing w:after="0" w:before="0" w:line="240" w:lineRule="auto"/>
-              <w:ind w:left="0" w:right="0" w:firstLine="0"/>
-              <w:jc w:val="left"/>
-              <w:rPr>
-                <w:rFonts w:ascii="Times New Roman" w:cs="Times New Roman" w:eastAsia="Times New Roman" w:hAnsi="Times New Roman"/>
-                <w:b w:val="0"/>
-                <w:i w:val="0"/>
-                <w:smallCaps w:val="0"/>
-                <w:strike w:val="0"/>
-                <w:color w:val="000000"/>
-                <w:sz w:val="24"/>
-                <w:szCs w:val="24"/>
-                <w:u w:val="none"/>
-                <w:shd w:fill="auto" w:val="clear"/>
-                <w:vertAlign w:val="baseline"/>
-              </w:rPr>
-            </w:pPr>
-            <w:r>
-              <w:rPr>
-                <w:rtl w:val="0"/>
-              </w:rPr>
-              <w:t xml:space="preserve">Assume Guarantee Reasoning Environment</w:t>
-            </w:r>
-            <w:r>
-              <w:rPr>
-                <w:rtl w:val="0"/>
-              </w:rPr>
+              <w:rPr/>
+            </w:pPr>
+            <w:r>
+              <w:rPr>
+                <w:b w:val="1"/>
+                <w:rtl w:val="0"/>
+              </w:rPr>
+              <w:t xml:space="preserve">Architecture Analysis and Design Language:</w:t>
+            </w:r>
+            <w:r>
+              <w:rPr>
+                <w:rtl w:val="0"/>
+              </w:rPr>
+              <w:t xml:space="preserve"> Used for modeling software and hardware systems</w:t>
             </w:r>
           </w:p>
         </w:tc>
@@ -29539,38 +29735,13 @@
           </w:tcPr>
           <w:p>
             <w:pPr>
-              <w:keepNext w:val="0"/>
-              <w:keepLines w:val="0"/>
-              <w:widowControl w:val="0"/>
-              <w:pBdr>
-                <w:top w:space="0" w:sz="0" w:val="nil"/>
-                <w:left w:space="0" w:sz="0" w:val="nil"/>
-                <w:bottom w:space="0" w:sz="0" w:val="nil"/>
-                <w:right w:space="0" w:sz="0" w:val="nil"/>
-                <w:between w:space="0" w:sz="0" w:val="nil"/>
-              </w:pBdr>
-              <w:shd w:fill="auto" w:val="clear"/>
-              <w:spacing w:after="0" w:before="0" w:line="240" w:lineRule="auto"/>
-              <w:ind w:left="0" w:right="0" w:firstLine="0"/>
-              <w:jc w:val="left"/>
-              <w:rPr>
-                <w:rFonts w:ascii="Times New Roman" w:cs="Times New Roman" w:eastAsia="Times New Roman" w:hAnsi="Times New Roman"/>
-                <w:b w:val="0"/>
-                <w:i w:val="0"/>
-                <w:smallCaps w:val="0"/>
-                <w:strike w:val="0"/>
-                <w:color w:val="000000"/>
-                <w:sz w:val="24"/>
-                <w:szCs w:val="24"/>
-                <w:u w:val="none"/>
-                <w:shd w:fill="auto" w:val="clear"/>
-                <w:vertAlign w:val="baseline"/>
-              </w:rPr>
-            </w:pPr>
-            <w:r>
-              <w:rPr>
-                <w:rtl w:val="0"/>
-              </w:rPr>
+              <w:rPr/>
+            </w:pPr>
+            <w:r>
+              <w:rPr>
+                <w:rtl w:val="0"/>
+              </w:rPr>
+              <w:t xml:space="preserve">GUMBO</w:t>
             </w:r>
           </w:p>
         </w:tc>
@@ -29586,38 +29757,20 @@
           </w:tcPr>
           <w:p>
             <w:pPr>
-              <w:keepNext w:val="0"/>
-              <w:keepLines w:val="0"/>
-              <w:widowControl w:val="0"/>
-              <w:pBdr>
-                <w:top w:space="0" w:sz="0" w:val="nil"/>
-                <w:left w:space="0" w:sz="0" w:val="nil"/>
-                <w:bottom w:space="0" w:sz="0" w:val="nil"/>
-                <w:right w:space="0" w:sz="0" w:val="nil"/>
-                <w:between w:space="0" w:sz="0" w:val="nil"/>
-              </w:pBdr>
-              <w:shd w:fill="auto" w:val="clear"/>
-              <w:spacing w:after="0" w:before="0" w:line="240" w:lineRule="auto"/>
-              <w:ind w:left="0" w:right="0" w:firstLine="0"/>
-              <w:jc w:val="left"/>
-              <w:rPr>
-                <w:rFonts w:ascii="Times New Roman" w:cs="Times New Roman" w:eastAsia="Times New Roman" w:hAnsi="Times New Roman"/>
-                <w:b w:val="0"/>
-                <w:i w:val="0"/>
-                <w:smallCaps w:val="0"/>
-                <w:strike w:val="0"/>
-                <w:color w:val="000000"/>
-                <w:sz w:val="24"/>
-                <w:szCs w:val="24"/>
-                <w:u w:val="none"/>
-                <w:shd w:fill="auto" w:val="clear"/>
-                <w:vertAlign w:val="baseline"/>
-              </w:rPr>
-            </w:pPr>
-            <w:r>
-              <w:rPr>
-                <w:rtl w:val="0"/>
-              </w:rPr>
+              <w:rPr/>
+            </w:pPr>
+            <w:r>
+              <w:rPr>
+                <w:b w:val="1"/>
+                <w:rtl w:val="0"/>
+              </w:rPr>
+              <w:t xml:space="preserve">Grand Unified Modeling of Behavioral Operators:</w:t>
+            </w:r>
+            <w:r>
+              <w:rPr>
+                <w:rtl w:val="0"/>
+              </w:rPr>
+              <w:t xml:space="preserve"> Overarching project aiming to unify cross-section of behavior representations in AADL to support unified behavioral analysis. </w:t>
             </w:r>
           </w:p>
         </w:tc>
@@ -29660,8 +29813,8 @@
       </w:r>
     </w:p>
     <w:sectPr>
-      <w:headerReference r:id="rId16" w:type="default"/>
-      <w:footerReference r:id="rId17" w:type="default"/>
+      <w:headerReference r:id="rId22" w:type="default"/>
+      <w:footerReference r:id="rId23" w:type="default"/>
       <w:type w:val="nextPage"/>
       <w:pgSz w:h="15840" w:w="12240" w:orient="portrait"/>
       <w:pgMar w:bottom="1440" w:top="1440" w:left="1440" w:right="1440" w:header="720" w:footer="720"/>
@@ -30777,7 +30930,8 @@
     <w:rPr>
       <w:rFonts w:ascii="Cambria" w:cs="Cambria" w:eastAsia="Cambria" w:hAnsi="Cambria"/>
       <w:b w:val="1"/>
-      <w:color w:val="4f81bd"/>
+      <w:sz w:val="28"/>
+      <w:szCs w:val="28"/>
     </w:rPr>
   </w:style>
   <w:style w:type="paragraph" w:styleId="Heading4">
@@ -32294,7 +32448,7 @@
 
 <file path=customXML/item1.xml><?xml version="1.0" encoding="utf-8"?>
 <go:gDocsCustomXmlDataStorage xmlns:go="http://customooxmlschemas.google.com/" xmlns:r="http://schemas.openxmlformats.org/officeDocument/2006/relationships">
-  <go:docsCustomData xmlns:go="http://customooxmlschemas.google.com/" roundtripDataSignature="AMtx7mgK2m4reo2GVf8U39i2PP+eipEe+w==">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</go:docsCustomData>
+  <go:docsCustomData xmlns:go="http://customooxmlschemas.google.com/" roundtripDataSignature="AMtx7mhx8ZbPrvzVCeJc6nzX2QeMVZqZiw==">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</go:docsCustomData>
 </go:gDocsCustomXmlDataStorage>
 </file>
 

</xml_diff>

<commit_message>
Added documents and updated README to include DEMO link (#92)
* cleaned up unnecessary code; moved iro instantiation to re-instantiate each time a model is checked

* handling .project issue

* updated README; added getSystemName method for storage

* added README with associated images

* updated README for new directory specification

* updated README to fit review comments

* updated README; added comments to DoCheckModel and IterationResultObject

* fixed newline issue on READMEj

* added documents; updated README to include demo link
</commit_message>
<xml_diff>
--- a/documents/Project Specification Document.docx
+++ b/documents/Project Specification Document.docx
@@ -11801,12 +11801,12 @@
           <wp:inline distB="114300" distT="114300" distL="114300" distR="114300">
             <wp:extent cx="5886450" cy="5076825"/>
             <wp:effectExtent b="0" l="0" r="0" t="0"/>
-            <wp:docPr id="1" name="image1.png"/>
+            <wp:docPr id="1" name="image5.png"/>
             <a:graphic>
               <a:graphicData uri="http://schemas.openxmlformats.org/drawingml/2006/picture">
                 <pic:pic>
                   <pic:nvPicPr>
-                    <pic:cNvPr id="0" name="image1.png"/>
+                    <pic:cNvPr id="0" name="image5.png"/>
                     <pic:cNvPicPr preferRelativeResize="0"/>
                   </pic:nvPicPr>
                   <pic:blipFill>
@@ -28185,12 +28185,12 @@
           <wp:inline distB="114300" distT="114300" distL="114300" distR="114300">
             <wp:extent cx="5943600" cy="7226300"/>
             <wp:effectExtent b="0" l="0" r="0" t="0"/>
-            <wp:docPr id="2" name="image5.png"/>
+            <wp:docPr id="2" name="image10.png"/>
             <a:graphic>
               <a:graphicData uri="http://schemas.openxmlformats.org/drawingml/2006/picture">
                 <pic:pic>
                   <pic:nvPicPr>
-                    <pic:cNvPr id="0" name="image5.png"/>
+                    <pic:cNvPr id="0" name="image10.png"/>
                     <pic:cNvPicPr preferRelativeResize="0"/>
                   </pic:nvPicPr>
                   <pic:blipFill>
@@ -28274,12 +28274,12 @@
           <wp:inline distB="114300" distT="114300" distL="114300" distR="114300">
             <wp:extent cx="4105275" cy="6581775"/>
             <wp:effectExtent b="0" l="0" r="0" t="0"/>
-            <wp:docPr id="5" name="image4.png"/>
+            <wp:docPr id="10" name="image7.png"/>
             <a:graphic>
               <a:graphicData uri="http://schemas.openxmlformats.org/drawingml/2006/picture">
                 <pic:pic>
                   <pic:nvPicPr>
-                    <pic:cNvPr id="0" name="image4.png"/>
+                    <pic:cNvPr id="0" name="image7.png"/>
                     <pic:cNvPicPr preferRelativeResize="0"/>
                   </pic:nvPicPr>
                   <pic:blipFill>
@@ -28345,12 +28345,12 @@
           <wp:inline distB="114300" distT="114300" distL="114300" distR="114300">
             <wp:extent cx="4391025" cy="6391275"/>
             <wp:effectExtent b="0" l="0" r="0" t="0"/>
-            <wp:docPr id="3" name="image3.png"/>
+            <wp:docPr id="6" name="image6.png"/>
             <a:graphic>
               <a:graphicData uri="http://schemas.openxmlformats.org/drawingml/2006/picture">
                 <pic:pic>
                   <pic:nvPicPr>
-                    <pic:cNvPr id="0" name="image3.png"/>
+                    <pic:cNvPr id="0" name="image6.png"/>
                     <pic:cNvPicPr preferRelativeResize="0"/>
                   </pic:nvPicPr>
                   <pic:blipFill>
@@ -28439,12 +28439,12 @@
           <wp:inline distB="114300" distT="114300" distL="114300" distR="114300">
             <wp:extent cx="5943600" cy="1663700"/>
             <wp:effectExtent b="0" l="0" r="0" t="0"/>
-            <wp:docPr id="4" name="image2.png"/>
+            <wp:docPr id="8" name="image4.png"/>
             <a:graphic>
               <a:graphicData uri="http://schemas.openxmlformats.org/drawingml/2006/picture">
                 <pic:pic>
                   <pic:nvPicPr>
-                    <pic:cNvPr id="0" name="image2.png"/>
+                    <pic:cNvPr id="0" name="image4.png"/>
                     <pic:cNvPicPr preferRelativeResize="0"/>
                   </pic:nvPicPr>
                   <pic:blipFill>
@@ -28660,6 +28660,106 @@
     </w:p>
     <w:p>
       <w:pPr>
+        <w:rPr/>
+      </w:pPr>
+      <w:r>
+        <w:rPr>
+          <w:rtl w:val="0"/>
+        </w:rPr>
+        <w:t xml:space="preserve">The plugin is designed as a pop-up, single-window interface application. It is triggered via a pre-set launch button in the toolbar of Eclipse--set up by Adventium Labs in our starter project. Once this button is fired, the interface that we have created appears and is interactable. </w:t>
+      </w:r>
+    </w:p>
+    <w:p>
+      <w:pPr>
+        <w:rPr/>
+      </w:pPr>
+      <w:r>
+        <w:rPr>
+          <w:rtl w:val="0"/>
+        </w:rPr>
+      </w:r>
+    </w:p>
+    <w:p>
+      <w:pPr>
+        <w:rPr/>
+      </w:pPr>
+      <w:r>
+        <w:rPr>
+          <w:rtl w:val="0"/>
+        </w:rPr>
+        <w:t xml:space="preserve">The UI is composed of three separate panels within the pop-up window. They are the Assumptions, the Guarantees, and the Output. Each of these panels correspond to the steps in creating a list of assertions on an AADL model with the AGREE syntax. The first two panels are for statement creation, whereas the last panel is for gathering the generated statements. </w:t>
+      </w:r>
+    </w:p>
+    <w:p>
+      <w:pPr>
+        <w:rPr/>
+      </w:pPr>
+      <w:r>
+        <w:rPr>
+          <w:rtl w:val="0"/>
+        </w:rPr>
+      </w:r>
+    </w:p>
+    <w:p>
+      <w:pPr>
+        <w:rPr/>
+      </w:pPr>
+      <w:r>
+        <w:rPr>
+          <w:rtl w:val="0"/>
+        </w:rPr>
+        <w:t xml:space="preserve">For the Assumptions and Guarantees, they are each headed by a large selection box that holds any prior generated statements of their corresponding type. Underneath the selection box are a set of inputs--both free-write text boxes and drop-down boxes--for the user to compose their statements. These inputs provide mechanisms with which users can put in their values freely, but are constrained to only the available inputs. These two panels mirror each other closely, with the Guarantees panel simply having a few extra inputs to accommodate the longer syntax style.</w:t>
+      </w:r>
+    </w:p>
+    <w:p>
+      <w:pPr>
+        <w:rPr/>
+      </w:pPr>
+      <w:r>
+        <w:rPr>
+          <w:rtl w:val="0"/>
+        </w:rPr>
+      </w:r>
+    </w:p>
+    <w:p>
+      <w:pPr>
+        <w:rPr/>
+      </w:pPr>
+      <w:r>
+        <w:rPr>
+          <w:rtl w:val="0"/>
+        </w:rPr>
+        <w:t xml:space="preserve">For the Output panel, it is a very simple implementation. Within the panel is a large text area element that holds the entire generated AGREE annex. It is read-only, so users can copy the code manually or click a “Copy to Clipboard” button below for easier use.</w:t>
+      </w:r>
+    </w:p>
+    <w:p>
+      <w:pPr>
+        <w:rPr/>
+      </w:pPr>
+      <w:r>
+        <w:rPr>
+          <w:rtl w:val="0"/>
+        </w:rPr>
+      </w:r>
+    </w:p>
+    <w:p>
+      <w:pPr>
+        <w:rPr/>
+      </w:pPr>
+      <w:r>
+        <w:rPr>
+          <w:rtl w:val="0"/>
+        </w:rPr>
+        <w:t xml:space="preserve">All of the panels contain a footer that holds the navigation buttons. These buttons permit the user to go “Back” or “Next” in the order of panels as they are working. Once the user is on the final panel, the “Next” button transforms into a “Finish” button, and upon click it will close the window. </w:t>
+      </w:r>
+      <w:r>
+        <w:rPr>
+          <w:rtl w:val="0"/>
+        </w:rPr>
+      </w:r>
+    </w:p>
+    <w:p>
+      <w:pPr>
         <w:keepNext w:val="0"/>
         <w:keepLines w:val="0"/>
         <w:widowControl w:val="1"/>
@@ -28714,13 +28814,314 @@
         </w:rPr>
         <w:t xml:space="preserve">6.2</w:t>
         <w:tab/>
-        <w:t xml:space="preserve">UI Mockup </w:t>
+        <w:t xml:space="preserve">UI Mockup</w:t>
       </w:r>
     </w:p>
     <w:p>
       <w:pPr>
         <w:rPr/>
       </w:pPr>
+      <w:r>
+        <w:rPr>
+          <w:rtl w:val="0"/>
+        </w:rPr>
+        <w:t xml:space="preserve">The UI was mocked-up in several stages. First, it was sketched in lo-fi paper mockups. After the lo-fi mockups, the design was transferred directly into code for an HTML/CSS prototype. This prototype was . It’s visual style mimics the Eclipse IDE default styling for pop-up windows and plugins, so the visual design could be quickly copied with Java code for the second half of the project. </w:t>
+      </w:r>
+    </w:p>
+    <w:p>
+      <w:pPr>
+        <w:pStyle w:val="Heading3"/>
+        <w:rPr/>
+      </w:pPr>
+      <w:bookmarkStart w:colFirst="0" w:colLast="0" w:name="_heading=h.hjyg8wvoayu5" w:id="44"/>
+      <w:bookmarkEnd w:id="44"/>
+      <w:r>
+        <w:rPr>
+          <w:rtl w:val="0"/>
+        </w:rPr>
+        <w:t xml:space="preserve">6.2.1 Lo-fi Mockups</w:t>
+      </w:r>
+    </w:p>
+    <w:p>
+      <w:pPr>
+        <w:jc w:val="center"/>
+        <w:rPr/>
+      </w:pPr>
+      <w:r>
+        <w:rPr/>
+        <w:drawing>
+          <wp:inline distB="114300" distT="114300" distL="114300" distR="114300">
+            <wp:extent cx="5269192" cy="6949591"/>
+            <wp:effectExtent b="0" l="0" r="0" t="0"/>
+            <wp:docPr id="4" name="image8.jpg"/>
+            <a:graphic>
+              <a:graphicData uri="http://schemas.openxmlformats.org/drawingml/2006/picture">
+                <pic:pic>
+                  <pic:nvPicPr>
+                    <pic:cNvPr id="0" name="image8.jpg"/>
+                    <pic:cNvPicPr preferRelativeResize="0"/>
+                  </pic:nvPicPr>
+                  <pic:blipFill>
+                    <a:blip r:embed="rId16"/>
+                    <a:srcRect b="0" l="0" r="0" t="0"/>
+                    <a:stretch>
+                      <a:fillRect/>
+                    </a:stretch>
+                  </pic:blipFill>
+                  <pic:spPr>
+                    <a:xfrm>
+                      <a:off x="0" y="0"/>
+                      <a:ext cx="5269192" cy="6949591"/>
+                    </a:xfrm>
+                    <a:prstGeom prst="rect"/>
+                    <a:ln/>
+                  </pic:spPr>
+                </pic:pic>
+              </a:graphicData>
+            </a:graphic>
+          </wp:inline>
+        </w:drawing>
+      </w:r>
+      <w:r>
+        <w:rPr>
+          <w:rtl w:val="0"/>
+        </w:rPr>
+      </w:r>
+    </w:p>
+    <w:p>
+      <w:pPr>
+        <w:jc w:val="center"/>
+        <w:rPr/>
+      </w:pPr>
+      <w:r>
+        <w:rPr/>
+        <w:drawing>
+          <wp:inline distB="114300" distT="114300" distL="114300" distR="114300">
+            <wp:extent cx="5266944" cy="6976675"/>
+            <wp:effectExtent b="0" l="0" r="0" t="0"/>
+            <wp:docPr id="5" name="image9.jpg"/>
+            <a:graphic>
+              <a:graphicData uri="http://schemas.openxmlformats.org/drawingml/2006/picture">
+                <pic:pic>
+                  <pic:nvPicPr>
+                    <pic:cNvPr id="0" name="image9.jpg"/>
+                    <pic:cNvPicPr preferRelativeResize="0"/>
+                  </pic:nvPicPr>
+                  <pic:blipFill>
+                    <a:blip r:embed="rId17"/>
+                    <a:srcRect b="0" l="0" r="0" t="0"/>
+                    <a:stretch>
+                      <a:fillRect/>
+                    </a:stretch>
+                  </pic:blipFill>
+                  <pic:spPr>
+                    <a:xfrm>
+                      <a:off x="0" y="0"/>
+                      <a:ext cx="5266944" cy="6976675"/>
+                    </a:xfrm>
+                    <a:prstGeom prst="rect"/>
+                    <a:ln/>
+                  </pic:spPr>
+                </pic:pic>
+              </a:graphicData>
+            </a:graphic>
+          </wp:inline>
+        </w:drawing>
+      </w:r>
+      <w:r>
+        <w:rPr>
+          <w:rtl w:val="0"/>
+        </w:rPr>
+      </w:r>
+    </w:p>
+    <w:p>
+      <w:pPr>
+        <w:rPr/>
+      </w:pPr>
+      <w:r>
+        <w:rPr>
+          <w:rtl w:val="0"/>
+        </w:rPr>
+      </w:r>
+    </w:p>
+    <w:p>
+      <w:pPr>
+        <w:rPr>
+          <w:rFonts w:ascii="Cambria" w:cs="Cambria" w:eastAsia="Cambria" w:hAnsi="Cambria"/>
+          <w:b w:val="1"/>
+          <w:sz w:val="28"/>
+          <w:szCs w:val="28"/>
+        </w:rPr>
+      </w:pPr>
+      <w:r>
+        <w:rPr>
+          <w:rFonts w:ascii="Cambria" w:cs="Cambria" w:eastAsia="Cambria" w:hAnsi="Cambria"/>
+          <w:b w:val="1"/>
+          <w:sz w:val="28"/>
+          <w:szCs w:val="28"/>
+          <w:rtl w:val="0"/>
+        </w:rPr>
+        <w:t xml:space="preserve">6.2.2 Hi-fi Mockups/Prototype</w:t>
+      </w:r>
+    </w:p>
+    <w:p>
+      <w:pPr>
+        <w:rPr/>
+      </w:pPr>
+      <w:r>
+        <w:rPr>
+          <w:rtl w:val="0"/>
+        </w:rPr>
+        <w:t xml:space="preserve">The prototype of the Hi-fi mockups is live at: </w:t>
+      </w:r>
+      <w:hyperlink r:id="rId18">
+        <w:r>
+          <w:rPr>
+            <w:color w:val="1155cc"/>
+            <w:u w:val="single"/>
+            <w:rtl w:val="0"/>
+          </w:rPr>
+          <w:t xml:space="preserve">https://adventium-gumbo-ui-prototype.netlify.app/</w:t>
+        </w:r>
+      </w:hyperlink>
+      <w:r>
+        <w:rPr>
+          <w:rtl w:val="0"/>
+        </w:rPr>
+      </w:r>
+    </w:p>
+    <w:p>
+      <w:pPr>
+        <w:jc w:val="center"/>
+        <w:rPr/>
+      </w:pPr>
+      <w:r>
+        <w:rPr/>
+        <w:drawing>
+          <wp:inline distB="114300" distT="114300" distL="114300" distR="114300">
+            <wp:extent cx="4572000" cy="4063008"/>
+            <wp:effectExtent b="0" l="0" r="0" t="0"/>
+            <wp:docPr id="9" name="image3.png"/>
+            <a:graphic>
+              <a:graphicData uri="http://schemas.openxmlformats.org/drawingml/2006/picture">
+                <pic:pic>
+                  <pic:nvPicPr>
+                    <pic:cNvPr id="0" name="image3.png"/>
+                    <pic:cNvPicPr preferRelativeResize="0"/>
+                  </pic:nvPicPr>
+                  <pic:blipFill>
+                    <a:blip r:embed="rId19"/>
+                    <a:srcRect b="0" l="0" r="0" t="0"/>
+                    <a:stretch>
+                      <a:fillRect/>
+                    </a:stretch>
+                  </pic:blipFill>
+                  <pic:spPr>
+                    <a:xfrm>
+                      <a:off x="0" y="0"/>
+                      <a:ext cx="4572000" cy="4063008"/>
+                    </a:xfrm>
+                    <a:prstGeom prst="rect"/>
+                    <a:ln/>
+                  </pic:spPr>
+                </pic:pic>
+              </a:graphicData>
+            </a:graphic>
+          </wp:inline>
+        </w:drawing>
+      </w:r>
+      <w:r>
+        <w:rPr>
+          <w:rtl w:val="0"/>
+        </w:rPr>
+      </w:r>
+    </w:p>
+    <w:p>
+      <w:pPr>
+        <w:jc w:val="center"/>
+        <w:rPr/>
+      </w:pPr>
+      <w:r>
+        <w:rPr/>
+        <w:drawing>
+          <wp:inline distB="114300" distT="114300" distL="114300" distR="114300">
+            <wp:extent cx="4572000" cy="4016326"/>
+            <wp:effectExtent b="0" l="0" r="0" t="0"/>
+            <wp:docPr id="3" name="image1.png"/>
+            <a:graphic>
+              <a:graphicData uri="http://schemas.openxmlformats.org/drawingml/2006/picture">
+                <pic:pic>
+                  <pic:nvPicPr>
+                    <pic:cNvPr id="0" name="image1.png"/>
+                    <pic:cNvPicPr preferRelativeResize="0"/>
+                  </pic:nvPicPr>
+                  <pic:blipFill>
+                    <a:blip r:embed="rId20"/>
+                    <a:srcRect b="0" l="0" r="0" t="0"/>
+                    <a:stretch>
+                      <a:fillRect/>
+                    </a:stretch>
+                  </pic:blipFill>
+                  <pic:spPr>
+                    <a:xfrm>
+                      <a:off x="0" y="0"/>
+                      <a:ext cx="4572000" cy="4016326"/>
+                    </a:xfrm>
+                    <a:prstGeom prst="rect"/>
+                    <a:ln/>
+                  </pic:spPr>
+                </pic:pic>
+              </a:graphicData>
+            </a:graphic>
+          </wp:inline>
+        </w:drawing>
+      </w:r>
+      <w:r>
+        <w:rPr>
+          <w:rtl w:val="0"/>
+        </w:rPr>
+      </w:r>
+    </w:p>
+    <w:p>
+      <w:pPr>
+        <w:jc w:val="center"/>
+        <w:rPr/>
+      </w:pPr>
+      <w:r>
+        <w:rPr/>
+        <w:drawing>
+          <wp:inline distB="114300" distT="114300" distL="114300" distR="114300">
+            <wp:extent cx="4572000" cy="3974123"/>
+            <wp:effectExtent b="0" l="0" r="0" t="0"/>
+            <wp:docPr id="7" name="image2.png"/>
+            <a:graphic>
+              <a:graphicData uri="http://schemas.openxmlformats.org/drawingml/2006/picture">
+                <pic:pic>
+                  <pic:nvPicPr>
+                    <pic:cNvPr id="0" name="image2.png"/>
+                    <pic:cNvPicPr preferRelativeResize="0"/>
+                  </pic:nvPicPr>
+                  <pic:blipFill>
+                    <a:blip r:embed="rId21"/>
+                    <a:srcRect b="0" l="0" r="0" t="0"/>
+                    <a:stretch>
+                      <a:fillRect/>
+                    </a:stretch>
+                  </pic:blipFill>
+                  <pic:spPr>
+                    <a:xfrm>
+                      <a:off x="0" y="0"/>
+                      <a:ext cx="4572000" cy="3974123"/>
+                    </a:xfrm>
+                    <a:prstGeom prst="rect"/>
+                    <a:ln/>
+                  </pic:spPr>
+                </pic:pic>
+              </a:graphicData>
+            </a:graphic>
+          </wp:inline>
+        </w:drawing>
+      </w:r>
       <w:r>
         <w:rPr>
           <w:rtl w:val="0"/>
@@ -28756,8 +29157,8 @@
           <w:szCs w:val="36"/>
         </w:rPr>
       </w:pPr>
-      <w:bookmarkStart w:colFirst="0" w:colLast="0" w:name="_heading=h.4f1mdlm" w:id="44"/>
-      <w:bookmarkEnd w:id="44"/>
+      <w:bookmarkStart w:colFirst="0" w:colLast="0" w:name="_heading=h.4f1mdlm" w:id="45"/>
+      <w:bookmarkEnd w:id="45"/>
       <w:r>
         <w:rPr>
           <w:color w:val="000000"/>
@@ -28779,8 +29180,8 @@
           <w:szCs w:val="32"/>
         </w:rPr>
       </w:pPr>
-      <w:bookmarkStart w:colFirst="0" w:colLast="0" w:name="_heading=h.2u6wntf" w:id="45"/>
-      <w:bookmarkEnd w:id="45"/>
+      <w:bookmarkStart w:colFirst="0" w:colLast="0" w:name="_heading=h.2u6wntf" w:id="46"/>
+      <w:bookmarkEnd w:id="46"/>
       <w:r>
         <w:rPr>
           <w:color w:val="000000"/>
@@ -28795,20 +29196,45 @@
     </w:p>
     <w:p>
       <w:pPr>
-        <w:keepNext w:val="0"/>
-        <w:keepLines w:val="0"/>
-        <w:widowControl w:val="1"/>
-        <w:pBdr>
-          <w:top w:space="0" w:sz="0" w:val="nil"/>
-          <w:left w:space="0" w:sz="0" w:val="nil"/>
-          <w:bottom w:space="0" w:sz="0" w:val="nil"/>
-          <w:right w:space="0" w:sz="0" w:val="nil"/>
-          <w:between w:space="0" w:sz="0" w:val="nil"/>
-        </w:pBdr>
-        <w:shd w:fill="auto" w:val="clear"/>
-        <w:spacing w:after="200" w:before="0" w:line="240" w:lineRule="auto"/>
-        <w:ind w:left="0" w:right="0" w:firstLine="0"/>
-        <w:jc w:val="both"/>
+        <w:rPr/>
+      </w:pPr>
+      <w:r>
+        <w:rPr>
+          <w:rtl w:val="0"/>
+        </w:rPr>
+        <w:t xml:space="preserve">This primary goal of this project was to create an OSATE plugin for the Eclipse IDE that enables system engineers to speed up their workflow. This plugin would be installed in every developer’s Eclipse environment and cover several actions regarding AADL models. Within the plugin, the user can: read AADL models for their inputs and outputs, display the collected parameters in an Eclipse GUI window, allow the user to input new, constrained assumptions onto the model, and finally generate a copy-pastable AGREE statement for the developer to put into the model they are working on. The plugin’s vision included: being easy to learn, low maintenance with high stability, reduces user cognitive load, and--most importantly--as fast or faster than writing statements manually.</w:t>
+      </w:r>
+      <w:r>
+        <w:rPr>
+          <w:rtl w:val="0"/>
+        </w:rPr>
+      </w:r>
+    </w:p>
+    <w:p>
+      <w:pPr>
+        <w:pStyle w:val="Heading2"/>
+        <w:rPr>
+          <w:color w:val="000000"/>
+          <w:sz w:val="32"/>
+          <w:szCs w:val="32"/>
+        </w:rPr>
+      </w:pPr>
+      <w:bookmarkStart w:colFirst="0" w:colLast="0" w:name="_heading=h.19c6y18" w:id="47"/>
+      <w:bookmarkEnd w:id="47"/>
+      <w:r>
+        <w:rPr>
+          <w:color w:val="000000"/>
+          <w:sz w:val="32"/>
+          <w:szCs w:val="32"/>
+          <w:rtl w:val="0"/>
+        </w:rPr>
+        <w:t xml:space="preserve">7.2</w:t>
+        <w:tab/>
+        <w:t xml:space="preserve">Delivered Solution</w:t>
+      </w:r>
+    </w:p>
+    <w:p>
+      <w:pPr>
         <w:rPr>
           <w:rFonts w:ascii="Times New Roman" w:cs="Times New Roman" w:eastAsia="Times New Roman" w:hAnsi="Times New Roman"/>
           <w:b w:val="0"/>
@@ -28827,61 +29253,8 @@
         <w:rPr>
           <w:rtl w:val="0"/>
         </w:rPr>
+        <w:t xml:space="preserve">The UI for the frontend is satisfactory and fulfills the requirements specified from the beginning of the project. The user can create new assumptions and guarantees and generate a copy-pastable output to extend their models. The backend correctly iterates through a selected model and grabs nearly all of the necessary data to create extensions in the front end. The extension also saves generated statements to local storage for each user to make it easier to go back and make edits as necessary. The entire solution has been packaged up as an independent Eclipse extension, and can be installed locally via Eclipse’s own internal plugin wizard.</w:t>
       </w:r>
-    </w:p>
-    <w:p>
-      <w:pPr>
-        <w:pStyle w:val="Heading2"/>
-        <w:rPr>
-          <w:color w:val="000000"/>
-          <w:sz w:val="32"/>
-          <w:szCs w:val="32"/>
-        </w:rPr>
-      </w:pPr>
-      <w:bookmarkStart w:colFirst="0" w:colLast="0" w:name="_heading=h.19c6y18" w:id="46"/>
-      <w:bookmarkEnd w:id="46"/>
-      <w:r>
-        <w:rPr>
-          <w:color w:val="000000"/>
-          <w:sz w:val="32"/>
-          <w:szCs w:val="32"/>
-          <w:rtl w:val="0"/>
-        </w:rPr>
-        <w:t xml:space="preserve">7.2</w:t>
-        <w:tab/>
-        <w:t xml:space="preserve">Delivered Solution</w:t>
-      </w:r>
-    </w:p>
-    <w:p>
-      <w:pPr>
-        <w:keepNext w:val="0"/>
-        <w:keepLines w:val="0"/>
-        <w:widowControl w:val="1"/>
-        <w:pBdr>
-          <w:top w:space="0" w:sz="0" w:val="nil"/>
-          <w:left w:space="0" w:sz="0" w:val="nil"/>
-          <w:bottom w:space="0" w:sz="0" w:val="nil"/>
-          <w:right w:space="0" w:sz="0" w:val="nil"/>
-          <w:between w:space="0" w:sz="0" w:val="nil"/>
-        </w:pBdr>
-        <w:shd w:fill="auto" w:val="clear"/>
-        <w:spacing w:after="200" w:before="0" w:line="240" w:lineRule="auto"/>
-        <w:ind w:left="0" w:right="0" w:firstLine="0"/>
-        <w:jc w:val="both"/>
-        <w:rPr>
-          <w:rFonts w:ascii="Times New Roman" w:cs="Times New Roman" w:eastAsia="Times New Roman" w:hAnsi="Times New Roman"/>
-          <w:b w:val="0"/>
-          <w:i w:val="0"/>
-          <w:smallCaps w:val="0"/>
-          <w:strike w:val="0"/>
-          <w:color w:val="000000"/>
-          <w:sz w:val="24"/>
-          <w:szCs w:val="24"/>
-          <w:u w:val="none"/>
-          <w:shd w:fill="auto" w:val="clear"/>
-          <w:vertAlign w:val="baseline"/>
-        </w:rPr>
-      </w:pPr>
       <w:r>
         <w:rPr>
           <w:rtl w:val="0"/>
@@ -28897,8 +29270,8 @@
           <w:szCs w:val="32"/>
         </w:rPr>
       </w:pPr>
-      <w:bookmarkStart w:colFirst="0" w:colLast="0" w:name="_heading=h.3tbugp1" w:id="47"/>
-      <w:bookmarkEnd w:id="47"/>
+      <w:bookmarkStart w:colFirst="0" w:colLast="0" w:name="_heading=h.3tbugp1" w:id="48"/>
+      <w:bookmarkEnd w:id="48"/>
       <w:r>
         <w:rPr>
           <w:color w:val="000000"/>
@@ -28909,6 +29282,43 @@
         <w:t xml:space="preserve">7.3</w:t>
         <w:tab/>
         <w:t xml:space="preserve">Remaining Work</w:t>
+      </w:r>
+    </w:p>
+    <w:p>
+      <w:pPr>
+        <w:rPr/>
+      </w:pPr>
+      <w:r>
+        <w:rPr>
+          <w:rtl w:val="0"/>
+        </w:rPr>
+        <w:t xml:space="preserve">This project has satisfied all of Adventium Labs’ goals set from the beginning of the semester. Adventium and the team worked closely to make sure the project wouldn’t suffer from scope creep and everything would be achievable given the constraints for remote work. </w:t>
+      </w:r>
+    </w:p>
+    <w:p>
+      <w:pPr>
+        <w:rPr/>
+      </w:pPr>
+      <w:r>
+        <w:rPr>
+          <w:rtl w:val="0"/>
+        </w:rPr>
+      </w:r>
+    </w:p>
+    <w:p>
+      <w:pPr>
+        <w:rPr/>
+      </w:pPr>
+      <w:r>
+        <w:rPr>
+          <w:rtl w:val="0"/>
+        </w:rPr>
+        <w:t xml:space="preserve">With this in mind, if this project went longer than a single semester, Adventium does have some “stretch goals” they would’ve liked to have seen implemented. The next step for the plugin would be for it to edit the AADL files directly--skipping the copy-paste step from the developer. Adventium has recognized that this would vastly increase the developer hours needed to make it work and chose to pursue performance and stability instead. Therefore, this feature remains as a potential update in the future.</w:t>
+      </w:r>
+      <w:r>
+        <w:rPr>
+          <w:rtl w:val="0"/>
+        </w:rPr>
       </w:r>
     </w:p>
     <w:p>
@@ -28971,8 +29381,8 @@
           <w:szCs w:val="36"/>
         </w:rPr>
       </w:pPr>
-      <w:bookmarkStart w:colFirst="0" w:colLast="0" w:name="_heading=h.28h4qwu" w:id="48"/>
-      <w:bookmarkEnd w:id="48"/>
+      <w:bookmarkStart w:colFirst="0" w:colLast="0" w:name="_heading=h.28h4qwu" w:id="49"/>
+      <w:bookmarkEnd w:id="49"/>
       <w:r>
         <w:rPr>
           <w:color w:val="000000"/>
@@ -29053,50 +29463,22 @@
           </w:tcPr>
           <w:p>
             <w:pPr>
-              <w:keepNext w:val="0"/>
-              <w:keepLines w:val="0"/>
-              <w:widowControl w:val="0"/>
-              <w:pBdr>
-                <w:top w:space="0" w:sz="0" w:val="nil"/>
-                <w:left w:space="0" w:sz="0" w:val="nil"/>
-                <w:bottom w:space="0" w:sz="0" w:val="nil"/>
-                <w:right w:space="0" w:sz="0" w:val="nil"/>
-                <w:between w:space="0" w:sz="0" w:val="nil"/>
-              </w:pBdr>
-              <w:shd w:fill="auto" w:val="clear"/>
-              <w:spacing w:after="0" w:before="0" w:line="240" w:lineRule="auto"/>
-              <w:ind w:left="0" w:right="0" w:firstLine="0"/>
               <w:jc w:val="center"/>
               <w:rPr>
-                <w:rFonts w:ascii="Times New Roman" w:cs="Times New Roman" w:eastAsia="Times New Roman" w:hAnsi="Times New Roman"/>
-                <w:b w:val="1"/>
-                <w:i w:val="0"/>
-                <w:smallCaps w:val="0"/>
-                <w:strike w:val="0"/>
-                <w:color w:val="000000"/>
-                <w:sz w:val="24"/>
-                <w:szCs w:val="24"/>
-                <w:u w:val="none"/>
-                <w:shd w:fill="auto" w:val="clear"/>
-                <w:vertAlign w:val="baseline"/>
-              </w:rPr>
-            </w:pPr>
-            <w:r>
-              <w:rPr>
-                <w:rFonts w:ascii="Times New Roman" w:cs="Times New Roman" w:eastAsia="Times New Roman" w:hAnsi="Times New Roman"/>
-                <w:b w:val="1"/>
-                <w:i w:val="0"/>
-                <w:smallCaps w:val="0"/>
-                <w:strike w:val="0"/>
-                <w:color w:val="000000"/>
-                <w:sz w:val="24"/>
-                <w:szCs w:val="24"/>
-                <w:u w:val="none"/>
-                <w:shd w:fill="auto" w:val="clear"/>
-                <w:vertAlign w:val="baseline"/>
+                <w:b w:val="1"/>
+              </w:rPr>
+            </w:pPr>
+            <w:r>
+              <w:rPr>
+                <w:b w:val="1"/>
                 <w:rtl w:val="0"/>
               </w:rPr>
               <w:t xml:space="preserve">Term</w:t>
+            </w:r>
+            <w:r>
+              <w:rPr>
+                <w:rtl w:val="0"/>
+              </w:rPr>
             </w:r>
           </w:p>
         </w:tc>
@@ -29113,47 +29495,14 @@
           </w:tcPr>
           <w:p>
             <w:pPr>
-              <w:keepNext w:val="0"/>
-              <w:keepLines w:val="0"/>
-              <w:widowControl w:val="0"/>
-              <w:pBdr>
-                <w:top w:space="0" w:sz="0" w:val="nil"/>
-                <w:left w:space="0" w:sz="0" w:val="nil"/>
-                <w:bottom w:space="0" w:sz="0" w:val="nil"/>
-                <w:right w:space="0" w:sz="0" w:val="nil"/>
-                <w:between w:space="0" w:sz="0" w:val="nil"/>
-              </w:pBdr>
-              <w:shd w:fill="auto" w:val="clear"/>
-              <w:spacing w:after="0" w:before="0" w:line="240" w:lineRule="auto"/>
-              <w:ind w:left="0" w:right="0" w:firstLine="0"/>
               <w:jc w:val="center"/>
               <w:rPr>
-                <w:rFonts w:ascii="Times New Roman" w:cs="Times New Roman" w:eastAsia="Times New Roman" w:hAnsi="Times New Roman"/>
-                <w:b w:val="1"/>
-                <w:i w:val="0"/>
-                <w:smallCaps w:val="0"/>
-                <w:strike w:val="0"/>
-                <w:color w:val="000000"/>
-                <w:sz w:val="24"/>
-                <w:szCs w:val="24"/>
-                <w:u w:val="none"/>
-                <w:shd w:fill="auto" w:val="clear"/>
-                <w:vertAlign w:val="baseline"/>
-              </w:rPr>
-            </w:pPr>
-            <w:r>
-              <w:rPr>
-                <w:rFonts w:ascii="Times New Roman" w:cs="Times New Roman" w:eastAsia="Times New Roman" w:hAnsi="Times New Roman"/>
-                <w:b w:val="1"/>
-                <w:i w:val="0"/>
-                <w:smallCaps w:val="0"/>
-                <w:strike w:val="0"/>
-                <w:color w:val="000000"/>
-                <w:sz w:val="24"/>
-                <w:szCs w:val="24"/>
-                <w:u w:val="none"/>
-                <w:shd w:fill="auto" w:val="clear"/>
-                <w:vertAlign w:val="baseline"/>
+                <w:b w:val="1"/>
+              </w:rPr>
+            </w:pPr>
+            <w:r>
+              <w:rPr>
+                <w:b w:val="1"/>
                 <w:rtl w:val="0"/>
               </w:rPr>
               <w:t xml:space="preserve">Definition</w:t>
@@ -29173,39 +29522,13 @@
           </w:tcPr>
           <w:p>
             <w:pPr>
-              <w:keepNext w:val="0"/>
-              <w:keepLines w:val="0"/>
-              <w:widowControl w:val="0"/>
-              <w:pBdr>
-                <w:top w:space="0" w:sz="0" w:val="nil"/>
-                <w:left w:space="0" w:sz="0" w:val="nil"/>
-                <w:bottom w:space="0" w:sz="0" w:val="nil"/>
-                <w:right w:space="0" w:sz="0" w:val="nil"/>
-                <w:between w:space="0" w:sz="0" w:val="nil"/>
-              </w:pBdr>
-              <w:shd w:fill="auto" w:val="clear"/>
-              <w:spacing w:after="0" w:before="0" w:line="240" w:lineRule="auto"/>
-              <w:ind w:left="0" w:right="0" w:firstLine="0"/>
-              <w:jc w:val="left"/>
-              <w:rPr>
-                <w:rFonts w:ascii="Times New Roman" w:cs="Times New Roman" w:eastAsia="Times New Roman" w:hAnsi="Times New Roman"/>
-                <w:b w:val="0"/>
-                <w:i w:val="0"/>
-                <w:smallCaps w:val="0"/>
-                <w:strike w:val="0"/>
-                <w:color w:val="000000"/>
-                <w:sz w:val="24"/>
-                <w:szCs w:val="24"/>
-                <w:u w:val="none"/>
-                <w:shd w:fill="auto" w:val="clear"/>
-                <w:vertAlign w:val="baseline"/>
-              </w:rPr>
-            </w:pPr>
-            <w:r>
-              <w:rPr>
-                <w:rtl w:val="0"/>
-              </w:rPr>
-              <w:t xml:space="preserve">AADL</w:t>
+              <w:rPr/>
+            </w:pPr>
+            <w:r>
+              <w:rPr>
+                <w:rtl w:val="0"/>
+              </w:rPr>
+              <w:t xml:space="preserve">FACE</w:t>
             </w:r>
             <w:r>
               <w:rPr>
@@ -29226,44 +29549,20 @@
           </w:tcPr>
           <w:p>
             <w:pPr>
-              <w:keepNext w:val="0"/>
-              <w:keepLines w:val="0"/>
-              <w:widowControl w:val="0"/>
-              <w:pBdr>
-                <w:top w:space="0" w:sz="0" w:val="nil"/>
-                <w:left w:space="0" w:sz="0" w:val="nil"/>
-                <w:bottom w:space="0" w:sz="0" w:val="nil"/>
-                <w:right w:space="0" w:sz="0" w:val="nil"/>
-                <w:between w:space="0" w:sz="0" w:val="nil"/>
-              </w:pBdr>
-              <w:shd w:fill="auto" w:val="clear"/>
-              <w:spacing w:after="0" w:before="0" w:line="240" w:lineRule="auto"/>
-              <w:ind w:left="0" w:right="0" w:firstLine="0"/>
-              <w:jc w:val="left"/>
-              <w:rPr>
-                <w:rFonts w:ascii="Times New Roman" w:cs="Times New Roman" w:eastAsia="Times New Roman" w:hAnsi="Times New Roman"/>
-                <w:b w:val="0"/>
-                <w:i w:val="0"/>
-                <w:smallCaps w:val="0"/>
-                <w:strike w:val="0"/>
-                <w:color w:val="000000"/>
-                <w:sz w:val="24"/>
-                <w:szCs w:val="24"/>
-                <w:u w:val="none"/>
-                <w:shd w:fill="auto" w:val="clear"/>
-                <w:vertAlign w:val="baseline"/>
-              </w:rPr>
-            </w:pPr>
-            <w:r>
-              <w:rPr>
-                <w:rtl w:val="0"/>
-              </w:rPr>
-              <w:t xml:space="preserve">Architecture Analysis &amp; Design Language</w:t>
-            </w:r>
-            <w:r>
-              <w:rPr>
-                <w:rtl w:val="0"/>
-              </w:rPr>
+              <w:rPr/>
+            </w:pPr>
+            <w:r>
+              <w:rPr>
+                <w:b w:val="1"/>
+                <w:rtl w:val="0"/>
+              </w:rPr>
+              <w:t xml:space="preserve">Future Airborne Capabilities Environment:</w:t>
+            </w:r>
+            <w:r>
+              <w:rPr>
+                <w:rtl w:val="0"/>
+              </w:rPr>
+              <w:t xml:space="preserve"> Model used to describe system architectures</w:t>
             </w:r>
           </w:p>
         </w:tc>
@@ -29286,7 +29585,7 @@
               <w:rPr>
                 <w:rtl w:val="0"/>
               </w:rPr>
-              <w:t xml:space="preserve">OSATE</w:t>
+              <w:t xml:space="preserve">AGREE</w:t>
             </w:r>
           </w:p>
         </w:tc>
@@ -29306,9 +29605,16 @@
             </w:pPr>
             <w:r>
               <w:rPr>
-                <w:rtl w:val="0"/>
-              </w:rPr>
-              <w:t xml:space="preserve">Open Source AADL Tool Environment</w:t>
+                <w:b w:val="1"/>
+                <w:rtl w:val="0"/>
+              </w:rPr>
+              <w:t xml:space="preserve">Assume Guarantee Reasoning Environment:</w:t>
+            </w:r>
+            <w:r>
+              <w:rPr>
+                <w:rtl w:val="0"/>
+              </w:rPr>
+              <w:t xml:space="preserve"> Used to model assumptions and guarantees for AADL models</w:t>
             </w:r>
           </w:p>
         </w:tc>
@@ -29325,44 +29631,13 @@
           </w:tcPr>
           <w:p>
             <w:pPr>
-              <w:keepNext w:val="0"/>
-              <w:keepLines w:val="0"/>
-              <w:widowControl w:val="0"/>
-              <w:pBdr>
-                <w:top w:space="0" w:sz="0" w:val="nil"/>
-                <w:left w:space="0" w:sz="0" w:val="nil"/>
-                <w:bottom w:space="0" w:sz="0" w:val="nil"/>
-                <w:right w:space="0" w:sz="0" w:val="nil"/>
-                <w:between w:space="0" w:sz="0" w:val="nil"/>
-              </w:pBdr>
-              <w:shd w:fill="auto" w:val="clear"/>
-              <w:spacing w:after="0" w:before="0" w:line="240" w:lineRule="auto"/>
-              <w:ind w:left="0" w:right="0" w:firstLine="0"/>
-              <w:jc w:val="left"/>
-              <w:rPr>
-                <w:rFonts w:ascii="Times New Roman" w:cs="Times New Roman" w:eastAsia="Times New Roman" w:hAnsi="Times New Roman"/>
-                <w:b w:val="0"/>
-                <w:i w:val="0"/>
-                <w:smallCaps w:val="0"/>
-                <w:strike w:val="0"/>
-                <w:color w:val="000000"/>
-                <w:sz w:val="24"/>
-                <w:szCs w:val="24"/>
-                <w:u w:val="none"/>
-                <w:shd w:fill="auto" w:val="clear"/>
-                <w:vertAlign w:val="baseline"/>
-              </w:rPr>
-            </w:pPr>
-            <w:r>
-              <w:rPr>
-                <w:rtl w:val="0"/>
-              </w:rPr>
-              <w:t xml:space="preserve">FACE</w:t>
-            </w:r>
-            <w:r>
-              <w:rPr>
-                <w:rtl w:val="0"/>
-              </w:rPr>
+              <w:rPr/>
+            </w:pPr>
+            <w:r>
+              <w:rPr>
+                <w:rtl w:val="0"/>
+              </w:rPr>
+              <w:t xml:space="preserve">OSATE</w:t>
             </w:r>
           </w:p>
         </w:tc>
@@ -29378,44 +29653,20 @@
           </w:tcPr>
           <w:p>
             <w:pPr>
-              <w:keepNext w:val="0"/>
-              <w:keepLines w:val="0"/>
-              <w:widowControl w:val="0"/>
-              <w:pBdr>
-                <w:top w:space="0" w:sz="0" w:val="nil"/>
-                <w:left w:space="0" w:sz="0" w:val="nil"/>
-                <w:bottom w:space="0" w:sz="0" w:val="nil"/>
-                <w:right w:space="0" w:sz="0" w:val="nil"/>
-                <w:between w:space="0" w:sz="0" w:val="nil"/>
-              </w:pBdr>
-              <w:shd w:fill="auto" w:val="clear"/>
-              <w:spacing w:after="0" w:before="0" w:line="240" w:lineRule="auto"/>
-              <w:ind w:left="0" w:right="0" w:firstLine="0"/>
-              <w:jc w:val="left"/>
-              <w:rPr>
-                <w:rFonts w:ascii="Times New Roman" w:cs="Times New Roman" w:eastAsia="Times New Roman" w:hAnsi="Times New Roman"/>
-                <w:b w:val="0"/>
-                <w:i w:val="0"/>
-                <w:smallCaps w:val="0"/>
-                <w:strike w:val="0"/>
-                <w:color w:val="000000"/>
-                <w:sz w:val="24"/>
-                <w:szCs w:val="24"/>
-                <w:u w:val="none"/>
-                <w:shd w:fill="auto" w:val="clear"/>
-                <w:vertAlign w:val="baseline"/>
-              </w:rPr>
-            </w:pPr>
-            <w:r>
-              <w:rPr>
-                <w:rtl w:val="0"/>
-              </w:rPr>
-              <w:t xml:space="preserve">Future Airborne Capability Environment</w:t>
-            </w:r>
-            <w:r>
-              <w:rPr>
-                <w:rtl w:val="0"/>
-              </w:rPr>
+              <w:rPr/>
+            </w:pPr>
+            <w:r>
+              <w:rPr>
+                <w:b w:val="1"/>
+                <w:rtl w:val="0"/>
+              </w:rPr>
+              <w:t xml:space="preserve">Open Source AADL Tool Environment: </w:t>
+            </w:r>
+            <w:r>
+              <w:rPr>
+                <w:rtl w:val="0"/>
+              </w:rPr>
+              <w:t xml:space="preserve">A Eclipse-based IDE for AADL modeling</w:t>
             </w:r>
           </w:p>
         </w:tc>
@@ -29432,44 +29683,13 @@
           </w:tcPr>
           <w:p>
             <w:pPr>
-              <w:keepNext w:val="0"/>
-              <w:keepLines w:val="0"/>
-              <w:widowControl w:val="0"/>
-              <w:pBdr>
-                <w:top w:space="0" w:sz="0" w:val="nil"/>
-                <w:left w:space="0" w:sz="0" w:val="nil"/>
-                <w:bottom w:space="0" w:sz="0" w:val="nil"/>
-                <w:right w:space="0" w:sz="0" w:val="nil"/>
-                <w:between w:space="0" w:sz="0" w:val="nil"/>
-              </w:pBdr>
-              <w:shd w:fill="auto" w:val="clear"/>
-              <w:spacing w:after="0" w:before="0" w:line="240" w:lineRule="auto"/>
-              <w:ind w:left="0" w:right="0" w:firstLine="0"/>
-              <w:jc w:val="left"/>
-              <w:rPr>
-                <w:rFonts w:ascii="Times New Roman" w:cs="Times New Roman" w:eastAsia="Times New Roman" w:hAnsi="Times New Roman"/>
-                <w:b w:val="0"/>
-                <w:i w:val="0"/>
-                <w:smallCaps w:val="0"/>
-                <w:strike w:val="0"/>
-                <w:color w:val="000000"/>
-                <w:sz w:val="24"/>
-                <w:szCs w:val="24"/>
-                <w:u w:val="none"/>
-                <w:shd w:fill="auto" w:val="clear"/>
-                <w:vertAlign w:val="baseline"/>
-              </w:rPr>
-            </w:pPr>
-            <w:r>
-              <w:rPr>
-                <w:rtl w:val="0"/>
-              </w:rPr>
-              <w:t xml:space="preserve">AGREE</w:t>
-            </w:r>
-            <w:r>
-              <w:rPr>
-                <w:rtl w:val="0"/>
-              </w:rPr>
+              <w:rPr/>
+            </w:pPr>
+            <w:r>
+              <w:rPr>
+                <w:rtl w:val="0"/>
+              </w:rPr>
+              <w:t xml:space="preserve">AADL</w:t>
             </w:r>
           </w:p>
         </w:tc>
@@ -29485,44 +29705,20 @@
           </w:tcPr>
           <w:p>
             <w:pPr>
-              <w:keepNext w:val="0"/>
-              <w:keepLines w:val="0"/>
-              <w:widowControl w:val="0"/>
-              <w:pBdr>
-                <w:top w:space="0" w:sz="0" w:val="nil"/>
-                <w:left w:space="0" w:sz="0" w:val="nil"/>
-                <w:bottom w:space="0" w:sz="0" w:val="nil"/>
-                <w:right w:space="0" w:sz="0" w:val="nil"/>
-                <w:between w:space="0" w:sz="0" w:val="nil"/>
-              </w:pBdr>
-              <w:shd w:fill="auto" w:val="clear"/>
-              <w:spacing w:after="0" w:before="0" w:line="240" w:lineRule="auto"/>
-              <w:ind w:left="0" w:right="0" w:firstLine="0"/>
-              <w:jc w:val="left"/>
-              <w:rPr>
-                <w:rFonts w:ascii="Times New Roman" w:cs="Times New Roman" w:eastAsia="Times New Roman" w:hAnsi="Times New Roman"/>
-                <w:b w:val="0"/>
-                <w:i w:val="0"/>
-                <w:smallCaps w:val="0"/>
-                <w:strike w:val="0"/>
-                <w:color w:val="000000"/>
-                <w:sz w:val="24"/>
-                <w:szCs w:val="24"/>
-                <w:u w:val="none"/>
-                <w:shd w:fill="auto" w:val="clear"/>
-                <w:vertAlign w:val="baseline"/>
-              </w:rPr>
-            </w:pPr>
-            <w:r>
-              <w:rPr>
-                <w:rtl w:val="0"/>
-              </w:rPr>
-              <w:t xml:space="preserve">Assume Guarantee Reasoning Environment</w:t>
-            </w:r>
-            <w:r>
-              <w:rPr>
-                <w:rtl w:val="0"/>
-              </w:rPr>
+              <w:rPr/>
+            </w:pPr>
+            <w:r>
+              <w:rPr>
+                <w:b w:val="1"/>
+                <w:rtl w:val="0"/>
+              </w:rPr>
+              <w:t xml:space="preserve">Architecture Analysis and Design Language:</w:t>
+            </w:r>
+            <w:r>
+              <w:rPr>
+                <w:rtl w:val="0"/>
+              </w:rPr>
+              <w:t xml:space="preserve"> Used for modeling software and hardware systems</w:t>
             </w:r>
           </w:p>
         </w:tc>
@@ -29539,38 +29735,13 @@
           </w:tcPr>
           <w:p>
             <w:pPr>
-              <w:keepNext w:val="0"/>
-              <w:keepLines w:val="0"/>
-              <w:widowControl w:val="0"/>
-              <w:pBdr>
-                <w:top w:space="0" w:sz="0" w:val="nil"/>
-                <w:left w:space="0" w:sz="0" w:val="nil"/>
-                <w:bottom w:space="0" w:sz="0" w:val="nil"/>
-                <w:right w:space="0" w:sz="0" w:val="nil"/>
-                <w:between w:space="0" w:sz="0" w:val="nil"/>
-              </w:pBdr>
-              <w:shd w:fill="auto" w:val="clear"/>
-              <w:spacing w:after="0" w:before="0" w:line="240" w:lineRule="auto"/>
-              <w:ind w:left="0" w:right="0" w:firstLine="0"/>
-              <w:jc w:val="left"/>
-              <w:rPr>
-                <w:rFonts w:ascii="Times New Roman" w:cs="Times New Roman" w:eastAsia="Times New Roman" w:hAnsi="Times New Roman"/>
-                <w:b w:val="0"/>
-                <w:i w:val="0"/>
-                <w:smallCaps w:val="0"/>
-                <w:strike w:val="0"/>
-                <w:color w:val="000000"/>
-                <w:sz w:val="24"/>
-                <w:szCs w:val="24"/>
-                <w:u w:val="none"/>
-                <w:shd w:fill="auto" w:val="clear"/>
-                <w:vertAlign w:val="baseline"/>
-              </w:rPr>
-            </w:pPr>
-            <w:r>
-              <w:rPr>
-                <w:rtl w:val="0"/>
-              </w:rPr>
+              <w:rPr/>
+            </w:pPr>
+            <w:r>
+              <w:rPr>
+                <w:rtl w:val="0"/>
+              </w:rPr>
+              <w:t xml:space="preserve">GUMBO</w:t>
             </w:r>
           </w:p>
         </w:tc>
@@ -29586,38 +29757,20 @@
           </w:tcPr>
           <w:p>
             <w:pPr>
-              <w:keepNext w:val="0"/>
-              <w:keepLines w:val="0"/>
-              <w:widowControl w:val="0"/>
-              <w:pBdr>
-                <w:top w:space="0" w:sz="0" w:val="nil"/>
-                <w:left w:space="0" w:sz="0" w:val="nil"/>
-                <w:bottom w:space="0" w:sz="0" w:val="nil"/>
-                <w:right w:space="0" w:sz="0" w:val="nil"/>
-                <w:between w:space="0" w:sz="0" w:val="nil"/>
-              </w:pBdr>
-              <w:shd w:fill="auto" w:val="clear"/>
-              <w:spacing w:after="0" w:before="0" w:line="240" w:lineRule="auto"/>
-              <w:ind w:left="0" w:right="0" w:firstLine="0"/>
-              <w:jc w:val="left"/>
-              <w:rPr>
-                <w:rFonts w:ascii="Times New Roman" w:cs="Times New Roman" w:eastAsia="Times New Roman" w:hAnsi="Times New Roman"/>
-                <w:b w:val="0"/>
-                <w:i w:val="0"/>
-                <w:smallCaps w:val="0"/>
-                <w:strike w:val="0"/>
-                <w:color w:val="000000"/>
-                <w:sz w:val="24"/>
-                <w:szCs w:val="24"/>
-                <w:u w:val="none"/>
-                <w:shd w:fill="auto" w:val="clear"/>
-                <w:vertAlign w:val="baseline"/>
-              </w:rPr>
-            </w:pPr>
-            <w:r>
-              <w:rPr>
-                <w:rtl w:val="0"/>
-              </w:rPr>
+              <w:rPr/>
+            </w:pPr>
+            <w:r>
+              <w:rPr>
+                <w:b w:val="1"/>
+                <w:rtl w:val="0"/>
+              </w:rPr>
+              <w:t xml:space="preserve">Grand Unified Modeling of Behavioral Operators:</w:t>
+            </w:r>
+            <w:r>
+              <w:rPr>
+                <w:rtl w:val="0"/>
+              </w:rPr>
+              <w:t xml:space="preserve"> Overarching project aiming to unify cross-section of behavior representations in AADL to support unified behavioral analysis. </w:t>
             </w:r>
           </w:p>
         </w:tc>
@@ -29660,8 +29813,8 @@
       </w:r>
     </w:p>
     <w:sectPr>
-      <w:headerReference r:id="rId16" w:type="default"/>
-      <w:footerReference r:id="rId17" w:type="default"/>
+      <w:headerReference r:id="rId22" w:type="default"/>
+      <w:footerReference r:id="rId23" w:type="default"/>
       <w:type w:val="nextPage"/>
       <w:pgSz w:h="15840" w:w="12240" w:orient="portrait"/>
       <w:pgMar w:bottom="1440" w:top="1440" w:left="1440" w:right="1440" w:header="720" w:footer="720"/>
@@ -30777,7 +30930,8 @@
     <w:rPr>
       <w:rFonts w:ascii="Cambria" w:cs="Cambria" w:eastAsia="Cambria" w:hAnsi="Cambria"/>
       <w:b w:val="1"/>
-      <w:color w:val="4f81bd"/>
+      <w:sz w:val="28"/>
+      <w:szCs w:val="28"/>
     </w:rPr>
   </w:style>
   <w:style w:type="paragraph" w:styleId="Heading4">
@@ -32294,7 +32448,7 @@
 
 <file path=customXML/item1.xml><?xml version="1.0" encoding="utf-8"?>
 <go:gDocsCustomXmlDataStorage xmlns:go="http://customooxmlschemas.google.com/" xmlns:r="http://schemas.openxmlformats.org/officeDocument/2006/relationships">
-  <go:docsCustomData xmlns:go="http://customooxmlschemas.google.com/" roundtripDataSignature="AMtx7mgK2m4reo2GVf8U39i2PP+eipEe+w==">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</go:docsCustomData>
+  <go:docsCustomData xmlns:go="http://customooxmlschemas.google.com/" roundtripDataSignature="AMtx7mhx8ZbPrvzVCeJc6nzX2QeMVZqZiw==">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</go:docsCustomData>
 </go:gDocsCustomXmlDataStorage>
 </file>
 

</xml_diff>